<commit_message>
Added info on how to comment
According to our group's discussion on Jan. 23rd , I've added some info on how and when to use comments in code.
</commit_message>
<xml_diff>
--- a/dokumentation/Regelverk för Hajk.docx
+++ b/dokumentation/Regelverk för Hajk.docx
@@ -1,6 +1,6 @@
 
 <file path=word/document.xml><?xml version="1.0" encoding="utf-8"?>
-<w:document xmlns:ve="http://schemas.openxmlformats.org/markup-compatibility/2006" xmlns:o="urn:schemas-microsoft-com:office:office" xmlns:r="http://schemas.openxmlformats.org/officeDocument/2006/relationships" xmlns:m="http://schemas.openxmlformats.org/officeDocument/2006/math" xmlns:v="urn:schemas-microsoft-com:vml" xmlns:wp="http://schemas.openxmlformats.org/drawingml/2006/wordprocessingDrawing" xmlns:w10="urn:schemas-microsoft-com:office:word" xmlns:w="http://schemas.openxmlformats.org/wordprocessingml/2006/main" xmlns:wne="http://schemas.microsoft.com/office/word/2006/wordml">
+<w:document xmlns:wpc="http://schemas.microsoft.com/office/word/2010/wordprocessingCanvas" xmlns:cx="http://schemas.microsoft.com/office/drawing/2014/chartex" xmlns:cx1="http://schemas.microsoft.com/office/drawing/2015/9/8/chartex" xmlns:mc="http://schemas.openxmlformats.org/markup-compatibility/2006" xmlns:o="urn:schemas-microsoft-com:office:office" xmlns:r="http://schemas.openxmlformats.org/officeDocument/2006/relationships" xmlns:m="http://schemas.openxmlformats.org/officeDocument/2006/math" xmlns:v="urn:schemas-microsoft-com:vml" xmlns:wp14="http://schemas.microsoft.com/office/word/2010/wordprocessingDrawing" xmlns:wp="http://schemas.openxmlformats.org/drawingml/2006/wordprocessingDrawing" xmlns:w10="urn:schemas-microsoft-com:office:word" xmlns:w="http://schemas.openxmlformats.org/wordprocessingml/2006/main" xmlns:w14="http://schemas.microsoft.com/office/word/2010/wordml" xmlns:w15="http://schemas.microsoft.com/office/word/2012/wordml" xmlns:w16se="http://schemas.microsoft.com/office/word/2015/wordml/symex" xmlns:wpg="http://schemas.microsoft.com/office/word/2010/wordprocessingGroup" xmlns:wpi="http://schemas.microsoft.com/office/word/2010/wordprocessingInk" xmlns:wne="http://schemas.microsoft.com/office/word/2006/wordml" xmlns:wps="http://schemas.microsoft.com/office/word/2010/wordprocessingShape" mc:Ignorable="w14 w15 w16se wp14">
   <w:body>
     <w:p>
       <w:pPr>
@@ -98,6 +98,7 @@
           <w:docPartUnique/>
         </w:docPartObj>
       </w:sdtPr>
+      <w:sdtEndPr/>
       <w:sdtContent>
         <w:p>
           <w:pPr>
@@ -1108,7 +1109,21 @@
         <w:rPr>
           <w:rFonts w:ascii="Arial" w:hAnsi="Arial" w:cs="Arial"/>
         </w:rPr>
-        <w:t>Göteborgs Stad (administratör på GitHub)</w:t>
+        <w:t xml:space="preserve">Göteborgs Stad (administratör på </w:t>
+      </w:r>
+      <w:proofErr w:type="spellStart"/>
+      <w:r>
+        <w:rPr>
+          <w:rFonts w:ascii="Arial" w:hAnsi="Arial" w:cs="Arial"/>
+        </w:rPr>
+        <w:t>GitHub</w:t>
+      </w:r>
+      <w:proofErr w:type="spellEnd"/>
+      <w:r>
+        <w:rPr>
+          <w:rFonts w:ascii="Arial" w:hAnsi="Arial" w:cs="Arial"/>
+        </w:rPr>
+        <w:t>)</w:t>
       </w:r>
     </w:p>
     <w:p>
@@ -1128,6 +1143,26 @@
         </w:rPr>
         <w:t>Halmstads kommun</w:t>
       </w:r>
+      <w:r>
+        <w:rPr>
+          <w:rFonts w:ascii="Arial" w:hAnsi="Arial" w:cs="Arial"/>
+        </w:rPr>
+        <w:t xml:space="preserve"> (administratör på </w:t>
+      </w:r>
+      <w:proofErr w:type="spellStart"/>
+      <w:r>
+        <w:rPr>
+          <w:rFonts w:ascii="Arial" w:hAnsi="Arial" w:cs="Arial"/>
+        </w:rPr>
+        <w:t>GitHub</w:t>
+      </w:r>
+      <w:proofErr w:type="spellEnd"/>
+      <w:r>
+        <w:rPr>
+          <w:rFonts w:ascii="Arial" w:hAnsi="Arial" w:cs="Arial"/>
+        </w:rPr>
+        <w:t>)</w:t>
+      </w:r>
     </w:p>
     <w:p>
       <w:pPr>
@@ -1162,7 +1197,21 @@
         <w:rPr>
           <w:rFonts w:ascii="Arial" w:hAnsi="Arial" w:cs="Arial"/>
         </w:rPr>
-        <w:t>Kungsbacka kommun (administratör på GitHub)</w:t>
+        <w:t xml:space="preserve">Kungsbacka kommun (administratör på </w:t>
+      </w:r>
+      <w:proofErr w:type="spellStart"/>
+      <w:r>
+        <w:rPr>
+          <w:rFonts w:ascii="Arial" w:hAnsi="Arial" w:cs="Arial"/>
+        </w:rPr>
+        <w:t>GitHub</w:t>
+      </w:r>
+      <w:proofErr w:type="spellEnd"/>
+      <w:r>
+        <w:rPr>
+          <w:rFonts w:ascii="Arial" w:hAnsi="Arial" w:cs="Arial"/>
+        </w:rPr>
+        <w:t>)</w:t>
       </w:r>
     </w:p>
     <w:p>
@@ -1272,9 +1321,17 @@
         <w:rPr>
           <w:rFonts w:ascii="Arial" w:hAnsi="Arial" w:cs="Arial"/>
         </w:rPr>
-        <w:t>Få inbjudan till GitHub</w:t>
+        <w:t xml:space="preserve">Få inbjudan till </w:t>
+      </w:r>
+      <w:proofErr w:type="spellStart"/>
+      <w:r>
+        <w:rPr>
+          <w:rFonts w:ascii="Arial" w:hAnsi="Arial" w:cs="Arial"/>
+        </w:rPr>
+        <w:t>GitHub</w:t>
       </w:r>
       <w:bookmarkEnd w:id="3"/>
+      <w:proofErr w:type="spellEnd"/>
       <w:r>
         <w:rPr>
           <w:rFonts w:ascii="Arial" w:hAnsi="Arial" w:cs="Arial"/>
@@ -1294,13 +1351,41 @@
         <w:rPr>
           <w:rFonts w:ascii="Arial" w:hAnsi="Arial" w:cs="Arial"/>
         </w:rPr>
-        <w:t xml:space="preserve">Vi använder GitHub för att samordna kod för projektet och för att få en gemensam struktur kring arbetet. </w:t>
-      </w:r>
-      <w:r>
-        <w:rPr>
-          <w:rFonts w:ascii="Arial" w:hAnsi="Arial" w:cs="Arial"/>
-        </w:rPr>
-        <w:t xml:space="preserve">För att ansöka om medlemskap i Hajk2-samarbetet på GitHub kontaktar du vår kontaktperson Malsor Limani på </w:t>
+        <w:t xml:space="preserve">Vi använder </w:t>
+      </w:r>
+      <w:proofErr w:type="spellStart"/>
+      <w:r>
+        <w:rPr>
+          <w:rFonts w:ascii="Arial" w:hAnsi="Arial" w:cs="Arial"/>
+        </w:rPr>
+        <w:t>GitHub</w:t>
+      </w:r>
+      <w:proofErr w:type="spellEnd"/>
+      <w:r>
+        <w:rPr>
+          <w:rFonts w:ascii="Arial" w:hAnsi="Arial" w:cs="Arial"/>
+        </w:rPr>
+        <w:t xml:space="preserve"> för att samordna kod för projektet och för att få en gemensam struktur kring arbetet. </w:t>
+      </w:r>
+      <w:r>
+        <w:rPr>
+          <w:rFonts w:ascii="Arial" w:hAnsi="Arial" w:cs="Arial"/>
+        </w:rPr>
+        <w:t xml:space="preserve">För att ansöka om medlemskap i Hajk2-samarbetet på </w:t>
+      </w:r>
+      <w:proofErr w:type="spellStart"/>
+      <w:r>
+        <w:rPr>
+          <w:rFonts w:ascii="Arial" w:hAnsi="Arial" w:cs="Arial"/>
+        </w:rPr>
+        <w:t>GitHub</w:t>
+      </w:r>
+      <w:proofErr w:type="spellEnd"/>
+      <w:r>
+        <w:rPr>
+          <w:rFonts w:ascii="Arial" w:hAnsi="Arial" w:cs="Arial"/>
+        </w:rPr>
+        <w:t xml:space="preserve"> kontaktar du vår kontaktperson Malsor Limani på </w:t>
       </w:r>
       <w:hyperlink r:id="rId6" w:history="1">
         <w:r>
@@ -1328,7 +1413,21 @@
         <w:rPr>
           <w:rFonts w:ascii="Arial" w:hAnsi="Arial" w:cs="Arial"/>
         </w:rPr>
-        <w:t>Har du varit i kontakt med Malsor och fått ett godkännande att gå med i samarbetet bör du inom kort få en inbjudan till projektet på GitHub. Du bör även ha blivit inbjuden till gruppen på Slack (</w:t>
+        <w:t xml:space="preserve">Har du varit i kontakt med Malsor och fått ett godkännande att gå med i samarbetet bör du inom kort få en inbjudan till projektet på </w:t>
+      </w:r>
+      <w:proofErr w:type="spellStart"/>
+      <w:r>
+        <w:rPr>
+          <w:rFonts w:ascii="Arial" w:hAnsi="Arial" w:cs="Arial"/>
+        </w:rPr>
+        <w:t>GitHub</w:t>
+      </w:r>
+      <w:proofErr w:type="spellEnd"/>
+      <w:r>
+        <w:rPr>
+          <w:rFonts w:ascii="Arial" w:hAnsi="Arial" w:cs="Arial"/>
+        </w:rPr>
+        <w:t>. Du bör även ha blivit inbjuden till gruppen på Slack (</w:t>
       </w:r>
       <w:hyperlink r:id="rId7" w:history="1">
         <w:r>
@@ -1363,13 +1462,190 @@
     <w:p>
       <w:pPr>
         <w:pStyle w:val="Rubrik2"/>
-        <w:rPr>
-          <w:rFonts w:ascii="Arial" w:hAnsi="Arial" w:cs="Arial"/>
-        </w:rPr>
       </w:pPr>
       <w:bookmarkStart w:id="6" w:name="_Toc465855929"/>
       <w:bookmarkStart w:id="7" w:name="_Toc466977778"/>
       <w:r>
+        <w:lastRenderedPageBreak/>
+        <w:t>Koden</w:t>
+      </w:r>
+    </w:p>
+    <w:p>
+      <w:pPr>
+        <w:rPr>
+          <w:rFonts w:ascii="Arial" w:hAnsi="Arial" w:cs="Arial"/>
+        </w:rPr>
+      </w:pPr>
+      <w:r>
+        <w:rPr>
+          <w:rFonts w:ascii="Arial" w:hAnsi="Arial" w:cs="Arial"/>
+        </w:rPr>
+        <w:t>För koden gäller följande enkla principer:</w:t>
+      </w:r>
+    </w:p>
+    <w:p>
+      <w:pPr>
+        <w:pStyle w:val="Liststycke"/>
+        <w:numPr>
+          <w:ilvl w:val="0"/>
+          <w:numId w:val="4"/>
+        </w:numPr>
+        <w:rPr>
+          <w:rFonts w:ascii="Arial" w:eastAsiaTheme="majorEastAsia" w:hAnsi="Arial" w:cs="Arial"/>
+          <w:b/>
+          <w:bCs/>
+          <w:color w:val="4F81BD" w:themeColor="accent1"/>
+          <w:sz w:val="26"/>
+          <w:szCs w:val="26"/>
+        </w:rPr>
+      </w:pPr>
+      <w:r>
+        <w:rPr>
+          <w:rFonts w:ascii="Arial" w:hAnsi="Arial" w:cs="Arial"/>
+        </w:rPr>
+        <w:t xml:space="preserve">Variabler, funktioner, komponenter, med mera namnges med </w:t>
+      </w:r>
+      <w:r>
+        <w:rPr>
+          <w:rFonts w:ascii="Arial" w:hAnsi="Arial" w:cs="Arial"/>
+          <w:b/>
+        </w:rPr>
+        <w:t>engelska namn</w:t>
+      </w:r>
+    </w:p>
+    <w:p>
+      <w:pPr>
+        <w:pStyle w:val="Liststycke"/>
+        <w:numPr>
+          <w:ilvl w:val="0"/>
+          <w:numId w:val="4"/>
+        </w:numPr>
+        <w:rPr>
+          <w:rFonts w:ascii="Arial" w:eastAsiaTheme="majorEastAsia" w:hAnsi="Arial" w:cs="Arial"/>
+          <w:b/>
+          <w:bCs/>
+          <w:color w:val="4F81BD" w:themeColor="accent1"/>
+          <w:sz w:val="26"/>
+          <w:szCs w:val="26"/>
+        </w:rPr>
+      </w:pPr>
+      <w:r>
+        <w:rPr>
+          <w:rFonts w:ascii="Arial" w:hAnsi="Arial" w:cs="Arial"/>
+        </w:rPr>
+        <w:t xml:space="preserve">Kommentarer görs på </w:t>
+      </w:r>
+      <w:r>
+        <w:rPr>
+          <w:rFonts w:ascii="Arial" w:hAnsi="Arial" w:cs="Arial"/>
+          <w:b/>
+        </w:rPr>
+        <w:t>engelska</w:t>
+      </w:r>
+      <w:r>
+        <w:rPr>
+          <w:rFonts w:ascii="Arial" w:hAnsi="Arial" w:cs="Arial"/>
+        </w:rPr>
+        <w:t xml:space="preserve"> och innehåller en kort högnivåbeskrivning av vad en viss </w:t>
+      </w:r>
+      <w:r>
+        <w:rPr>
+          <w:rFonts w:ascii="Arial" w:hAnsi="Arial" w:cs="Arial"/>
+        </w:rPr>
+        <w:t>komponent/klass/funktion utför</w:t>
+      </w:r>
+    </w:p>
+    <w:p>
+      <w:pPr>
+        <w:pStyle w:val="Liststycke"/>
+        <w:numPr>
+          <w:ilvl w:val="0"/>
+          <w:numId w:val="4"/>
+        </w:numPr>
+        <w:rPr>
+          <w:rFonts w:ascii="Arial" w:eastAsiaTheme="majorEastAsia" w:hAnsi="Arial" w:cs="Arial"/>
+          <w:b/>
+          <w:bCs/>
+          <w:color w:val="4F81BD" w:themeColor="accent1"/>
+          <w:sz w:val="26"/>
+          <w:szCs w:val="26"/>
+        </w:rPr>
+      </w:pPr>
+      <w:r>
+        <w:rPr>
+          <w:rFonts w:ascii="Arial" w:hAnsi="Arial" w:cs="Arial"/>
+        </w:rPr>
+        <w:t xml:space="preserve">Radkommentarer används efter behov på de ställen där lösningen är icke trivial och kommentaren </w:t>
+      </w:r>
+    </w:p>
+    <w:p>
+      <w:pPr>
+        <w:rPr>
+          <w:rFonts w:ascii="Arial" w:hAnsi="Arial" w:cs="Arial"/>
+        </w:rPr>
+      </w:pPr>
+      <w:r>
+        <w:rPr>
+          <w:rFonts w:ascii="Arial" w:hAnsi="Arial" w:cs="Arial"/>
+        </w:rPr>
+        <w:t xml:space="preserve">Många fler punkter och exempel finns under denna utomordentligt användbara </w:t>
+      </w:r>
+      <w:r>
+        <w:rPr>
+          <w:rFonts w:ascii="Arial" w:hAnsi="Arial" w:cs="Arial"/>
+        </w:rPr>
+        <w:t>resurs</w:t>
+      </w:r>
+      <w:bookmarkStart w:id="8" w:name="_GoBack"/>
+      <w:bookmarkEnd w:id="8"/>
+      <w:r>
+        <w:rPr>
+          <w:rFonts w:ascii="Arial" w:hAnsi="Arial" w:cs="Arial"/>
+        </w:rPr>
+        <w:t xml:space="preserve">: </w:t>
+      </w:r>
+      <w:hyperlink r:id="rId8" w:history="1">
+        <w:r>
+          <w:rPr>
+            <w:rStyle w:val="Hyperlnk"/>
+            <w:rFonts w:ascii="Arial" w:hAnsi="Arial" w:cs="Arial"/>
+          </w:rPr>
+          <w:t>https://github.com/ryanmcdermott/clean-code-javascript</w:t>
+        </w:r>
+      </w:hyperlink>
+      <w:r>
+        <w:rPr>
+          <w:rFonts w:ascii="Arial" w:hAnsi="Arial" w:cs="Arial"/>
+        </w:rPr>
+        <w:t xml:space="preserve">. </w:t>
+      </w:r>
+    </w:p>
+    <w:p>
+      <w:pPr>
+        <w:rPr>
+          <w:rFonts w:ascii="Arial" w:eastAsiaTheme="majorEastAsia" w:hAnsi="Arial" w:cs="Arial"/>
+          <w:b/>
+          <w:bCs/>
+          <w:color w:val="4F81BD" w:themeColor="accent1"/>
+          <w:sz w:val="26"/>
+          <w:szCs w:val="26"/>
+        </w:rPr>
+      </w:pPr>
+      <w:r>
+        <w:rPr>
+          <w:rFonts w:ascii="Arial" w:hAnsi="Arial" w:cs="Arial"/>
+        </w:rPr>
+        <w:br w:type="page"/>
+      </w:r>
+    </w:p>
+    <w:p>
+      <w:pPr>
+        <w:pStyle w:val="Rubrik2"/>
+        <w:rPr>
+          <w:rFonts w:ascii="Arial" w:hAnsi="Arial" w:cs="Arial"/>
+        </w:rPr>
+      </w:pPr>
+      <w:r>
         <w:rPr>
           <w:rFonts w:ascii="Arial" w:hAnsi="Arial" w:cs="Arial"/>
         </w:rPr>
@@ -1399,49 +1675,98 @@
           <w:rFonts w:ascii="Arial" w:hAnsi="Arial" w:cs="Arial"/>
         </w:rPr>
       </w:pPr>
-      <w:bookmarkStart w:id="8" w:name="_Toc465855930"/>
-      <w:bookmarkStart w:id="9" w:name="_Toc466977779"/>
+      <w:bookmarkStart w:id="9" w:name="_Toc465855930"/>
+      <w:bookmarkStart w:id="10" w:name="_Toc466977779"/>
+      <w:proofErr w:type="spellStart"/>
       <w:r>
         <w:rPr>
           <w:rFonts w:ascii="Arial" w:hAnsi="Arial" w:cs="Arial"/>
         </w:rPr>
         <w:t>Github</w:t>
       </w:r>
-      <w:bookmarkEnd w:id="8"/>
       <w:bookmarkEnd w:id="9"/>
-    </w:p>
-    <w:p>
-      <w:pPr>
-        <w:rPr>
-          <w:rFonts w:ascii="Arial" w:hAnsi="Arial" w:cs="Arial"/>
-        </w:rPr>
-      </w:pPr>
-      <w:r>
-        <w:rPr>
-          <w:rFonts w:ascii="Arial" w:hAnsi="Arial" w:cs="Arial"/>
-        </w:rPr>
-        <w:t xml:space="preserve">GitHub är en lagringstjänst för Git som används inom projektsamarbeten för främst källkodsprojekt. I praktiken innebär det att GitHub är ett webbgränssnitt som lagrar </w:t>
+      <w:bookmarkEnd w:id="10"/>
+      <w:proofErr w:type="spellEnd"/>
+    </w:p>
+    <w:p>
+      <w:pPr>
+        <w:rPr>
+          <w:rFonts w:ascii="Arial" w:hAnsi="Arial" w:cs="Arial"/>
+        </w:rPr>
+      </w:pPr>
+      <w:proofErr w:type="spellStart"/>
+      <w:r>
+        <w:rPr>
+          <w:rFonts w:ascii="Arial" w:hAnsi="Arial" w:cs="Arial"/>
+        </w:rPr>
+        <w:t>GitHub</w:t>
+      </w:r>
+      <w:proofErr w:type="spellEnd"/>
+      <w:r>
+        <w:rPr>
+          <w:rFonts w:ascii="Arial" w:hAnsi="Arial" w:cs="Arial"/>
+        </w:rPr>
+        <w:t xml:space="preserve"> är en lagringstjänst för Git som används inom projektsamarbeten för främst källkodsprojekt. I praktiken innebär det att </w:t>
+      </w:r>
+      <w:proofErr w:type="spellStart"/>
+      <w:r>
+        <w:rPr>
+          <w:rFonts w:ascii="Arial" w:hAnsi="Arial" w:cs="Arial"/>
+        </w:rPr>
+        <w:t>GitHub</w:t>
+      </w:r>
+      <w:proofErr w:type="spellEnd"/>
+      <w:r>
+        <w:rPr>
+          <w:rFonts w:ascii="Arial" w:hAnsi="Arial" w:cs="Arial"/>
+        </w:rPr>
+        <w:t xml:space="preserve"> är ett webbgränssnitt som lagrar </w:t>
       </w:r>
       <w:r>
         <w:rPr>
           <w:rFonts w:ascii="Arial" w:hAnsi="Arial" w:cs="Arial"/>
           <w:i/>
         </w:rPr>
-        <w:t>Git-repositories</w:t>
-      </w:r>
-      <w:r>
-        <w:rPr>
-          <w:rFonts w:ascii="Arial" w:hAnsi="Arial" w:cs="Arial"/>
-        </w:rPr>
-        <w:t xml:space="preserve"> på sina servrar. Det GitHub erbjuder är alltså ett användarvänligt gränssnitt för att skapa projekt, ladda upp/hämta kod, skapa nya </w:t>
-      </w:r>
+        <w:t>Git-</w:t>
+      </w:r>
+      <w:proofErr w:type="spellStart"/>
       <w:r>
         <w:rPr>
           <w:rFonts w:ascii="Arial" w:hAnsi="Arial" w:cs="Arial"/>
           <w:i/>
         </w:rPr>
+        <w:t>repositories</w:t>
+      </w:r>
+      <w:proofErr w:type="spellEnd"/>
+      <w:r>
+        <w:rPr>
+          <w:rFonts w:ascii="Arial" w:hAnsi="Arial" w:cs="Arial"/>
+        </w:rPr>
+        <w:t xml:space="preserve"> på sina servrar. Det </w:t>
+      </w:r>
+      <w:proofErr w:type="spellStart"/>
+      <w:r>
+        <w:rPr>
+          <w:rFonts w:ascii="Arial" w:hAnsi="Arial" w:cs="Arial"/>
+        </w:rPr>
+        <w:t>GitHub</w:t>
+      </w:r>
+      <w:proofErr w:type="spellEnd"/>
+      <w:r>
+        <w:rPr>
+          <w:rFonts w:ascii="Arial" w:hAnsi="Arial" w:cs="Arial"/>
+        </w:rPr>
+        <w:t xml:space="preserve"> erbjuder är alltså ett användarvänligt gränssnitt för att skapa projekt, ladda upp/hämta kod, skapa nya </w:t>
+      </w:r>
+      <w:proofErr w:type="spellStart"/>
+      <w:r>
+        <w:rPr>
+          <w:rFonts w:ascii="Arial" w:hAnsi="Arial" w:cs="Arial"/>
+          <w:i/>
+        </w:rPr>
         <w:t>issues</w:t>
       </w:r>
+      <w:proofErr w:type="spellEnd"/>
       <w:r>
         <w:rPr>
           <w:rFonts w:ascii="Arial" w:hAnsi="Arial" w:cs="Arial"/>
@@ -1457,16 +1782,16 @@
           <w:rFonts w:ascii="Arial" w:hAnsi="Arial" w:cs="Arial"/>
         </w:rPr>
       </w:pPr>
-      <w:bookmarkStart w:id="10" w:name="_Toc465855931"/>
-      <w:bookmarkStart w:id="11" w:name="_Toc466977780"/>
+      <w:bookmarkStart w:id="11" w:name="_Toc465855931"/>
+      <w:bookmarkStart w:id="12" w:name="_Toc466977780"/>
       <w:r>
         <w:rPr>
           <w:rFonts w:ascii="Arial" w:hAnsi="Arial" w:cs="Arial"/>
         </w:rPr>
         <w:t>Versionshantering</w:t>
       </w:r>
-      <w:bookmarkEnd w:id="10"/>
       <w:bookmarkEnd w:id="11"/>
+      <w:bookmarkEnd w:id="12"/>
     </w:p>
     <w:p>
       <w:pPr>
@@ -1503,7 +1828,8 @@
           <w:szCs w:val="24"/>
         </w:rPr>
       </w:pPr>
-      <w:bookmarkStart w:id="12" w:name="_Toc466977781"/>
+      <w:bookmarkStart w:id="13" w:name="_Toc466977781"/>
+      <w:proofErr w:type="spellStart"/>
       <w:r>
         <w:rPr>
           <w:rStyle w:val="Rubrik1Char"/>
@@ -1512,7 +1838,8 @@
         <w:lastRenderedPageBreak/>
         <w:t>Branches</w:t>
       </w:r>
-      <w:bookmarkEnd w:id="12"/>
+      <w:bookmarkEnd w:id="13"/>
+      <w:proofErr w:type="spellEnd"/>
       <w:r>
         <w:rPr>
           <w:rFonts w:ascii="Arial" w:hAnsi="Arial" w:cs="Arial"/>
@@ -1770,7 +2097,7 @@
                     </pic:cNvPicPr>
                   </pic:nvPicPr>
                   <pic:blipFill>
-                    <a:blip r:embed="rId8" cstate="print"/>
+                    <a:blip r:embed="rId9" cstate="print"/>
                     <a:srcRect/>
                     <a:stretch>
                       <a:fillRect/>
@@ -1836,7 +2163,7 @@
           <w:rFonts w:ascii="Arial" w:hAnsi="Arial" w:cs="Arial"/>
         </w:rPr>
       </w:pPr>
-      <w:bookmarkStart w:id="13" w:name="_Toc466977782"/>
+      <w:bookmarkStart w:id="14" w:name="_Toc466977782"/>
       <w:r>
         <w:rPr>
           <w:rStyle w:val="Rubrik1Char"/>
@@ -1844,7 +2171,7 @@
         </w:rPr>
         <w:t>Kort guide för riktlinjer</w:t>
       </w:r>
-      <w:bookmarkEnd w:id="13"/>
+      <w:bookmarkEnd w:id="14"/>
       <w:r>
         <w:rPr>
           <w:rFonts w:ascii="Arial" w:hAnsi="Arial" w:cs="Arial"/>
@@ -1867,7 +2194,7 @@
         </w:rPr>
         <w:t xml:space="preserve"> </w:t>
       </w:r>
-      <w:hyperlink r:id="rId9" w:history="1">
+      <w:hyperlink r:id="rId10" w:history="1">
         <w:r>
           <w:rPr>
             <w:rStyle w:val="Hyperlnk"/>
@@ -1890,6 +2217,7 @@
         <w:br/>
         <w:t xml:space="preserve">2. Skapa en </w:t>
       </w:r>
+      <w:proofErr w:type="spellStart"/>
       <w:r>
         <w:rPr>
           <w:rFonts w:ascii="Arial" w:hAnsi="Arial" w:cs="Arial"/>
@@ -1897,6 +2225,7 @@
         </w:rPr>
         <w:t>branch</w:t>
       </w:r>
+      <w:proofErr w:type="spellEnd"/>
       <w:r>
         <w:rPr>
           <w:rFonts w:ascii="Arial" w:hAnsi="Arial" w:cs="Arial"/>
@@ -1922,8 +2251,33 @@
           <w:rFonts w:ascii="Arial" w:hAnsi="Arial" w:cs="Arial"/>
           <w:b/>
         </w:rPr>
-        <w:t>feature-drawpanel/gbg</w:t>
-      </w:r>
+        <w:t>feature-</w:t>
+      </w:r>
+      <w:proofErr w:type="spellStart"/>
+      <w:r>
+        <w:rPr>
+          <w:rFonts w:ascii="Arial" w:hAnsi="Arial" w:cs="Arial"/>
+          <w:b/>
+        </w:rPr>
+        <w:t>drawpanel</w:t>
+      </w:r>
+      <w:proofErr w:type="spellEnd"/>
+      <w:r>
+        <w:rPr>
+          <w:rFonts w:ascii="Arial" w:hAnsi="Arial" w:cs="Arial"/>
+          <w:b/>
+        </w:rPr>
+        <w:t>/</w:t>
+      </w:r>
+      <w:proofErr w:type="spellStart"/>
+      <w:r>
+        <w:rPr>
+          <w:rFonts w:ascii="Arial" w:hAnsi="Arial" w:cs="Arial"/>
+          <w:b/>
+        </w:rPr>
+        <w:t>gbg</w:t>
+      </w:r>
+      <w:proofErr w:type="spellEnd"/>
       <w:r>
         <w:rPr>
           <w:rFonts w:ascii="Arial" w:hAnsi="Arial" w:cs="Arial"/>
@@ -1956,6 +2310,7 @@
         </w:rPr>
         <w:t xml:space="preserve">Gör en </w:t>
       </w:r>
+      <w:proofErr w:type="spellStart"/>
       <w:r>
         <w:rPr>
           <w:rFonts w:ascii="Arial" w:hAnsi="Arial" w:cs="Arial"/>
@@ -1970,6 +2325,7 @@
         </w:rPr>
         <w:t>mmit</w:t>
       </w:r>
+      <w:proofErr w:type="spellEnd"/>
       <w:r>
         <w:rPr>
           <w:rFonts w:ascii="Arial" w:hAnsi="Arial" w:cs="Arial"/>
@@ -1993,8 +2349,16 @@
         <w:rPr>
           <w:rFonts w:ascii="Arial" w:hAnsi="Arial" w:cs="Arial"/>
         </w:rPr>
-        <w:t>din branch</w:t>
-      </w:r>
+        <w:t xml:space="preserve">din </w:t>
+      </w:r>
+      <w:proofErr w:type="spellStart"/>
+      <w:r>
+        <w:rPr>
+          <w:rFonts w:ascii="Arial" w:hAnsi="Arial" w:cs="Arial"/>
+        </w:rPr>
+        <w:t>branch</w:t>
+      </w:r>
+      <w:proofErr w:type="spellEnd"/>
       <w:r>
         <w:rPr>
           <w:rFonts w:ascii="Arial" w:hAnsi="Arial" w:cs="Arial"/>
@@ -2019,24 +2383,70 @@
         </w:rPr>
         <w:t xml:space="preserve">ppna en </w:t>
       </w:r>
-      <w:r>
-        <w:rPr>
-          <w:rFonts w:ascii="Arial" w:hAnsi="Arial" w:cs="Arial"/>
-          <w:b/>
-        </w:rPr>
-        <w:t>Pull request</w:t>
-      </w:r>
-      <w:r>
-        <w:rPr>
-          <w:rFonts w:ascii="Arial" w:hAnsi="Arial" w:cs="Arial"/>
+      <w:proofErr w:type="spellStart"/>
+      <w:r>
+        <w:rPr>
+          <w:rFonts w:ascii="Arial" w:hAnsi="Arial" w:cs="Arial"/>
+          <w:b/>
+        </w:rPr>
+        <w:t>Pull</w:t>
+      </w:r>
+      <w:proofErr w:type="spellEnd"/>
+      <w:r>
+        <w:rPr>
+          <w:rFonts w:ascii="Arial" w:hAnsi="Arial" w:cs="Arial"/>
+          <w:b/>
         </w:rPr>
         <w:t xml:space="preserve"> </w:t>
       </w:r>
-      <w:r>
-        <w:rPr>
-          <w:rFonts w:ascii="Arial" w:hAnsi="Arial" w:cs="Arial"/>
-        </w:rPr>
-        <w:t xml:space="preserve">ifrån din branch till branchen </w:t>
+      <w:proofErr w:type="spellStart"/>
+      <w:r>
+        <w:rPr>
+          <w:rFonts w:ascii="Arial" w:hAnsi="Arial" w:cs="Arial"/>
+          <w:b/>
+        </w:rPr>
+        <w:t>request</w:t>
+      </w:r>
+      <w:proofErr w:type="spellEnd"/>
+      <w:r>
+        <w:rPr>
+          <w:rFonts w:ascii="Arial" w:hAnsi="Arial" w:cs="Arial"/>
+        </w:rPr>
+        <w:t xml:space="preserve"> </w:t>
+      </w:r>
+      <w:r>
+        <w:rPr>
+          <w:rFonts w:ascii="Arial" w:hAnsi="Arial" w:cs="Arial"/>
+        </w:rPr>
+        <w:t xml:space="preserve">ifrån din </w:t>
+      </w:r>
+      <w:proofErr w:type="spellStart"/>
+      <w:r>
+        <w:rPr>
+          <w:rFonts w:ascii="Arial" w:hAnsi="Arial" w:cs="Arial"/>
+        </w:rPr>
+        <w:t>branch</w:t>
+      </w:r>
+      <w:proofErr w:type="spellEnd"/>
+      <w:r>
+        <w:rPr>
+          <w:rFonts w:ascii="Arial" w:hAnsi="Arial" w:cs="Arial"/>
+        </w:rPr>
+        <w:t xml:space="preserve"> till </w:t>
+      </w:r>
+      <w:proofErr w:type="spellStart"/>
+      <w:r>
+        <w:rPr>
+          <w:rFonts w:ascii="Arial" w:hAnsi="Arial" w:cs="Arial"/>
+        </w:rPr>
+        <w:t>branchen</w:t>
+      </w:r>
+      <w:proofErr w:type="spellEnd"/>
+      <w:r>
+        <w:rPr>
+          <w:rFonts w:ascii="Arial" w:hAnsi="Arial" w:cs="Arial"/>
+        </w:rPr>
+        <w:t xml:space="preserve"> </w:t>
       </w:r>
       <w:r>
         <w:rPr>
@@ -2066,6 +2476,7 @@
         </w:rPr>
         <w:t xml:space="preserve">. Om inga konflikter förekommer kan du göra en </w:t>
       </w:r>
+      <w:proofErr w:type="spellStart"/>
       <w:r>
         <w:rPr>
           <w:rFonts w:ascii="Arial" w:hAnsi="Arial" w:cs="Arial"/>
@@ -2073,19 +2484,38 @@
         </w:rPr>
         <w:t>merge</w:t>
       </w:r>
+      <w:proofErr w:type="spellEnd"/>
       <w:r>
         <w:rPr>
           <w:rFonts w:ascii="Arial" w:hAnsi="Arial" w:cs="Arial"/>
         </w:rPr>
         <w:t xml:space="preserve"> av din </w:t>
       </w:r>
-      <w:r>
-        <w:rPr>
-          <w:rFonts w:ascii="Arial" w:hAnsi="Arial" w:cs="Arial"/>
-          <w:b/>
-        </w:rPr>
-        <w:t>Pull request</w:t>
-      </w:r>
+      <w:proofErr w:type="spellStart"/>
+      <w:r>
+        <w:rPr>
+          <w:rFonts w:ascii="Arial" w:hAnsi="Arial" w:cs="Arial"/>
+          <w:b/>
+        </w:rPr>
+        <w:t>Pull</w:t>
+      </w:r>
+      <w:proofErr w:type="spellEnd"/>
+      <w:r>
+        <w:rPr>
+          <w:rFonts w:ascii="Arial" w:hAnsi="Arial" w:cs="Arial"/>
+          <w:b/>
+        </w:rPr>
+        <w:t xml:space="preserve"> </w:t>
+      </w:r>
+      <w:proofErr w:type="spellStart"/>
+      <w:r>
+        <w:rPr>
+          <w:rFonts w:ascii="Arial" w:hAnsi="Arial" w:cs="Arial"/>
+          <w:b/>
+        </w:rPr>
+        <w:t>request</w:t>
+      </w:r>
+      <w:proofErr w:type="spellEnd"/>
       <w:r>
         <w:rPr>
           <w:rFonts w:ascii="Arial" w:hAnsi="Arial" w:cs="Arial"/>
@@ -2110,8 +2540,30 @@
         <w:rPr>
           <w:rFonts w:ascii="Arial" w:hAnsi="Arial" w:cs="Arial"/>
         </w:rPr>
-        <w:t xml:space="preserve"> branchen efter din merge</w:t>
-      </w:r>
+        <w:t xml:space="preserve"> </w:t>
+      </w:r>
+      <w:proofErr w:type="spellStart"/>
+      <w:r>
+        <w:rPr>
+          <w:rFonts w:ascii="Arial" w:hAnsi="Arial" w:cs="Arial"/>
+        </w:rPr>
+        <w:t>branchen</w:t>
+      </w:r>
+      <w:proofErr w:type="spellEnd"/>
+      <w:r>
+        <w:rPr>
+          <w:rFonts w:ascii="Arial" w:hAnsi="Arial" w:cs="Arial"/>
+        </w:rPr>
+        <w:t xml:space="preserve"> efter din </w:t>
+      </w:r>
+      <w:proofErr w:type="spellStart"/>
+      <w:r>
+        <w:rPr>
+          <w:rFonts w:ascii="Arial" w:hAnsi="Arial" w:cs="Arial"/>
+        </w:rPr>
+        <w:t>merge</w:t>
+      </w:r>
+      <w:proofErr w:type="spellEnd"/>
       <w:r>
         <w:rPr>
           <w:rFonts w:ascii="Arial" w:hAnsi="Arial" w:cs="Arial"/>
@@ -2128,7 +2580,7 @@
           <w:color w:val="FF0000"/>
         </w:rPr>
       </w:pPr>
-      <w:bookmarkStart w:id="14" w:name="_Toc466977783"/>
+      <w:bookmarkStart w:id="15" w:name="_Toc466977783"/>
       <w:r>
         <w:rPr>
           <w:rStyle w:val="Rubrik1Char"/>
@@ -2144,7 +2596,7 @@
         </w:rPr>
         <w:t xml:space="preserve"> för lokal utveckling</w:t>
       </w:r>
-      <w:bookmarkEnd w:id="14"/>
+      <w:bookmarkEnd w:id="15"/>
       <w:r>
         <w:rPr>
           <w:rStyle w:val="Rubrik1Char"/>
@@ -2156,7 +2608,35 @@
         <w:rPr>
           <w:rFonts w:ascii="Arial" w:hAnsi="Arial" w:cs="Arial"/>
         </w:rPr>
-        <w:t>Det finns en rad olika verktyg för att använda Git och GitHub, men i denna guide används gratisprogramvaran GitHub Desktop som är ett grafiskt gränssnitt för att ladda ner, ladda upp och hantera koden.</w:t>
+        <w:t xml:space="preserve">Det finns en rad olika verktyg för att använda Git och </w:t>
+      </w:r>
+      <w:proofErr w:type="spellStart"/>
+      <w:r>
+        <w:rPr>
+          <w:rFonts w:ascii="Arial" w:hAnsi="Arial" w:cs="Arial"/>
+        </w:rPr>
+        <w:t>GitHub</w:t>
+      </w:r>
+      <w:proofErr w:type="spellEnd"/>
+      <w:r>
+        <w:rPr>
+          <w:rFonts w:ascii="Arial" w:hAnsi="Arial" w:cs="Arial"/>
+        </w:rPr>
+        <w:t xml:space="preserve">, men i denna guide används gratisprogramvaran </w:t>
+      </w:r>
+      <w:proofErr w:type="spellStart"/>
+      <w:r>
+        <w:rPr>
+          <w:rFonts w:ascii="Arial" w:hAnsi="Arial" w:cs="Arial"/>
+        </w:rPr>
+        <w:t>GitHub</w:t>
+      </w:r>
+      <w:proofErr w:type="spellEnd"/>
+      <w:r>
+        <w:rPr>
+          <w:rFonts w:ascii="Arial" w:hAnsi="Arial" w:cs="Arial"/>
+        </w:rPr>
+        <w:t xml:space="preserve"> Desktop som är ett grafiskt gränssnitt för att ladda ner, ladda upp och hantera koden.</w:t>
       </w:r>
     </w:p>
     <w:p>
@@ -2172,9 +2652,23 @@
         <w:rPr>
           <w:rFonts w:ascii="Arial" w:hAnsi="Arial" w:cs="Arial"/>
         </w:rPr>
-        <w:t>1. Ladda ner GitHub Desktop till Windows (</w:t>
-      </w:r>
-      <w:hyperlink r:id="rId10" w:history="1">
+        <w:t xml:space="preserve">1. Ladda ner </w:t>
+      </w:r>
+      <w:proofErr w:type="spellStart"/>
+      <w:r>
+        <w:rPr>
+          <w:rFonts w:ascii="Arial" w:hAnsi="Arial" w:cs="Arial"/>
+        </w:rPr>
+        <w:t>GitHub</w:t>
+      </w:r>
+      <w:proofErr w:type="spellEnd"/>
+      <w:r>
+        <w:rPr>
+          <w:rFonts w:ascii="Arial" w:hAnsi="Arial" w:cs="Arial"/>
+        </w:rPr>
+        <w:t xml:space="preserve"> Desktop till Windows (</w:t>
+      </w:r>
+      <w:hyperlink r:id="rId11" w:history="1">
         <w:r>
           <w:rPr>
             <w:rStyle w:val="Hyperlnk"/>
@@ -2194,16 +2688,58 @@
           <w:rFonts w:ascii="Arial" w:hAnsi="Arial" w:cs="Arial"/>
         </w:rPr>
         <w:br/>
-        <w:t>2. Se till att du är inloggad på GitHubs hemsida och logga därefter in med samma konto på GitHub Desktop.</w:t>
+        <w:t xml:space="preserve">2. Se till att du är inloggad på </w:t>
+      </w:r>
+      <w:proofErr w:type="spellStart"/>
+      <w:r>
+        <w:rPr>
+          <w:rFonts w:ascii="Arial" w:hAnsi="Arial" w:cs="Arial"/>
+        </w:rPr>
+        <w:t>GitHubs</w:t>
+      </w:r>
+      <w:proofErr w:type="spellEnd"/>
+      <w:r>
+        <w:rPr>
+          <w:rFonts w:ascii="Arial" w:hAnsi="Arial" w:cs="Arial"/>
+        </w:rPr>
+        <w:t xml:space="preserve"> hemsida och logga därefter in med samma konto på </w:t>
+      </w:r>
+      <w:proofErr w:type="spellStart"/>
+      <w:r>
+        <w:rPr>
+          <w:rFonts w:ascii="Arial" w:hAnsi="Arial" w:cs="Arial"/>
+        </w:rPr>
+        <w:t>GitHub</w:t>
+      </w:r>
+      <w:proofErr w:type="spellEnd"/>
+      <w:r>
+        <w:rPr>
+          <w:rFonts w:ascii="Arial" w:hAnsi="Arial" w:cs="Arial"/>
+        </w:rPr>
+        <w:t xml:space="preserve"> Desktop.</w:t>
       </w:r>
       <w:r>
         <w:rPr>
           <w:rFonts w:ascii="Arial" w:hAnsi="Arial" w:cs="Arial"/>
         </w:rPr>
         <w:br/>
-        <w:t>3. Navigera till projektsidan på GitHub (</w:t>
-      </w:r>
-      <w:hyperlink r:id="rId11" w:history="1">
+        <w:t xml:space="preserve">3. Navigera till projektsidan på </w:t>
+      </w:r>
+      <w:proofErr w:type="spellStart"/>
+      <w:r>
+        <w:rPr>
+          <w:rFonts w:ascii="Arial" w:hAnsi="Arial" w:cs="Arial"/>
+        </w:rPr>
+        <w:t>GitHub</w:t>
+      </w:r>
+      <w:proofErr w:type="spellEnd"/>
+      <w:r>
+        <w:rPr>
+          <w:rFonts w:ascii="Arial" w:hAnsi="Arial" w:cs="Arial"/>
+        </w:rPr>
+        <w:t xml:space="preserve"> (</w:t>
+      </w:r>
+      <w:hyperlink r:id="rId12" w:history="1">
         <w:r>
           <w:rPr>
             <w:rStyle w:val="Hyperlnk"/>
@@ -2218,13 +2754,31 @@
         </w:rPr>
         <w:t xml:space="preserve">) och klicka på </w:t>
       </w:r>
-      <w:r>
-        <w:rPr>
-          <w:rFonts w:ascii="Arial" w:hAnsi="Arial" w:cs="Arial"/>
-          <w:b/>
-        </w:rPr>
-        <w:t>Clone or download</w:t>
-      </w:r>
+      <w:proofErr w:type="spellStart"/>
+      <w:r>
+        <w:rPr>
+          <w:rFonts w:ascii="Arial" w:hAnsi="Arial" w:cs="Arial"/>
+          <w:b/>
+        </w:rPr>
+        <w:t>Clone</w:t>
+      </w:r>
+      <w:proofErr w:type="spellEnd"/>
+      <w:r>
+        <w:rPr>
+          <w:rFonts w:ascii="Arial" w:hAnsi="Arial" w:cs="Arial"/>
+          <w:b/>
+        </w:rPr>
+        <w:t xml:space="preserve"> or </w:t>
+      </w:r>
+      <w:proofErr w:type="spellStart"/>
+      <w:r>
+        <w:rPr>
+          <w:rFonts w:ascii="Arial" w:hAnsi="Arial" w:cs="Arial"/>
+          <w:b/>
+        </w:rPr>
+        <w:t>download</w:t>
+      </w:r>
+      <w:proofErr w:type="spellEnd"/>
       <w:r>
         <w:rPr>
           <w:rFonts w:ascii="Arial" w:hAnsi="Arial" w:cs="Arial"/>
@@ -2256,7 +2810,7 @@
                     </pic:cNvPicPr>
                   </pic:nvPicPr>
                   <pic:blipFill>
-                    <a:blip r:embed="rId12" cstate="print"/>
+                    <a:blip r:embed="rId13" cstate="print"/>
                     <a:srcRect/>
                     <a:stretch>
                       <a:fillRect/>
@@ -2320,18 +2874,41 @@
         </w:rPr>
         <w:t xml:space="preserve">4. Klicka på </w:t>
       </w:r>
-      <w:r>
-        <w:rPr>
-          <w:rFonts w:ascii="Arial" w:hAnsi="Arial" w:cs="Arial"/>
-          <w:b/>
-        </w:rPr>
-        <w:t>Open in Desktop</w:t>
-      </w:r>
-      <w:r>
-        <w:rPr>
-          <w:rFonts w:ascii="Arial" w:hAnsi="Arial" w:cs="Arial"/>
-        </w:rPr>
-        <w:t>, projektet klonas och öppnas i programmet GitHub Desktop</w:t>
+      <w:proofErr w:type="spellStart"/>
+      <w:r>
+        <w:rPr>
+          <w:rFonts w:ascii="Arial" w:hAnsi="Arial" w:cs="Arial"/>
+          <w:b/>
+        </w:rPr>
+        <w:t>Open</w:t>
+      </w:r>
+      <w:proofErr w:type="spellEnd"/>
+      <w:r>
+        <w:rPr>
+          <w:rFonts w:ascii="Arial" w:hAnsi="Arial" w:cs="Arial"/>
+          <w:b/>
+        </w:rPr>
+        <w:t xml:space="preserve"> in Desktop</w:t>
+      </w:r>
+      <w:r>
+        <w:rPr>
+          <w:rFonts w:ascii="Arial" w:hAnsi="Arial" w:cs="Arial"/>
+        </w:rPr>
+        <w:t xml:space="preserve">, projektet klonas och öppnas i programmet </w:t>
+      </w:r>
+      <w:proofErr w:type="spellStart"/>
+      <w:r>
+        <w:rPr>
+          <w:rFonts w:ascii="Arial" w:hAnsi="Arial" w:cs="Arial"/>
+        </w:rPr>
+        <w:t>GitHub</w:t>
+      </w:r>
+      <w:proofErr w:type="spellEnd"/>
+      <w:r>
+        <w:rPr>
+          <w:rFonts w:ascii="Arial" w:hAnsi="Arial" w:cs="Arial"/>
+        </w:rPr>
+        <w:t xml:space="preserve"> Desktop</w:t>
       </w:r>
       <w:r>
         <w:rPr>
@@ -2363,7 +2940,7 @@
                     </pic:cNvPicPr>
                   </pic:nvPicPr>
                   <pic:blipFill>
-                    <a:blip r:embed="rId13" cstate="print"/>
+                    <a:blip r:embed="rId14" cstate="print"/>
                     <a:srcRect/>
                     <a:stretch>
                       <a:fillRect/>
@@ -2465,7 +3042,7 @@
                     </pic:cNvPicPr>
                   </pic:nvPicPr>
                   <pic:blipFill>
-                    <a:blip r:embed="rId14" cstate="print"/>
+                    <a:blip r:embed="rId15" cstate="print"/>
                     <a:srcRect/>
                     <a:stretch>
                       <a:fillRect/>
@@ -2502,7 +3079,7 @@
           <w:szCs w:val="24"/>
         </w:rPr>
       </w:pPr>
-      <w:bookmarkStart w:id="15" w:name="_Toc466977784"/>
+      <w:bookmarkStart w:id="16" w:name="_Toc466977784"/>
       <w:r>
         <w:rPr>
           <w:rStyle w:val="Rubrik1Char"/>
@@ -2511,7 +3088,7 @@
         <w:lastRenderedPageBreak/>
         <w:t>Skapa ny gren</w:t>
       </w:r>
-      <w:bookmarkEnd w:id="15"/>
+      <w:bookmarkEnd w:id="16"/>
       <w:r>
         <w:rPr>
           <w:rFonts w:ascii="Arial" w:hAnsi="Arial" w:cs="Arial"/>
@@ -2527,7 +3104,7 @@
         </w:rPr>
         <w:t xml:space="preserve">1. Gå till projektet på </w:t>
       </w:r>
-      <w:hyperlink r:id="rId15" w:history="1">
+      <w:hyperlink r:id="rId16" w:history="1">
         <w:r>
           <w:rPr>
             <w:rStyle w:val="Hyperlnk"/>
@@ -2545,13 +3122,23 @@
         <w:br/>
         <w:t xml:space="preserve">2. Klicka på rullgardinsmenyn till vänster där det står </w:t>
       </w:r>
-      <w:r>
-        <w:rPr>
-          <w:rFonts w:ascii="Arial" w:hAnsi="Arial" w:cs="Arial"/>
-          <w:b/>
-          <w:szCs w:val="24"/>
-        </w:rPr>
-        <w:t>Branch: master</w:t>
+      <w:proofErr w:type="spellStart"/>
+      <w:r>
+        <w:rPr>
+          <w:rFonts w:ascii="Arial" w:hAnsi="Arial" w:cs="Arial"/>
+          <w:b/>
+          <w:szCs w:val="24"/>
+        </w:rPr>
+        <w:t>Branch</w:t>
+      </w:r>
+      <w:proofErr w:type="spellEnd"/>
+      <w:r>
+        <w:rPr>
+          <w:rFonts w:ascii="Arial" w:hAnsi="Arial" w:cs="Arial"/>
+          <w:b/>
+          <w:szCs w:val="24"/>
+        </w:rPr>
+        <w:t>: master</w:t>
       </w:r>
       <w:r>
         <w:rPr>
@@ -2586,7 +3173,7 @@
                     </pic:cNvPicPr>
                   </pic:nvPicPr>
                   <pic:blipFill>
-                    <a:blip r:embed="rId16" cstate="print"/>
+                    <a:blip r:embed="rId17" cstate="print"/>
                     <a:srcRect/>
                     <a:stretch>
                       <a:fillRect/>
@@ -2720,7 +3307,7 @@
                     </pic:cNvPicPr>
                   </pic:nvPicPr>
                   <pic:blipFill>
-                    <a:blip r:embed="rId17" cstate="print"/>
+                    <a:blip r:embed="rId18" cstate="print"/>
                     <a:srcRect/>
                     <a:stretch>
                       <a:fillRect/>
@@ -2793,14 +3380,44 @@
         </w:rPr>
         <w:t xml:space="preserve">Ange namnet för grenen och klicka på den blåa knappen med texten </w:t>
       </w:r>
-      <w:r>
-        <w:rPr>
-          <w:rFonts w:ascii="Arial" w:hAnsi="Arial" w:cs="Arial"/>
-          <w:b/>
-          <w:szCs w:val="24"/>
-        </w:rPr>
-        <w:t>Create branch:...</w:t>
-      </w:r>
+      <w:proofErr w:type="spellStart"/>
+      <w:r>
+        <w:rPr>
+          <w:rFonts w:ascii="Arial" w:hAnsi="Arial" w:cs="Arial"/>
+          <w:b/>
+          <w:szCs w:val="24"/>
+        </w:rPr>
+        <w:t>Create</w:t>
+      </w:r>
+      <w:proofErr w:type="spellEnd"/>
+      <w:r>
+        <w:rPr>
+          <w:rFonts w:ascii="Arial" w:hAnsi="Arial" w:cs="Arial"/>
+          <w:b/>
+          <w:szCs w:val="24"/>
+        </w:rPr>
+        <w:t xml:space="preserve"> </w:t>
+      </w:r>
+      <w:proofErr w:type="spellStart"/>
+      <w:r>
+        <w:rPr>
+          <w:rFonts w:ascii="Arial" w:hAnsi="Arial" w:cs="Arial"/>
+          <w:b/>
+          <w:szCs w:val="24"/>
+        </w:rPr>
+        <w:t>branch</w:t>
+      </w:r>
+      <w:proofErr w:type="spellEnd"/>
+      <w:proofErr w:type="gramStart"/>
+      <w:r>
+        <w:rPr>
+          <w:rFonts w:ascii="Arial" w:hAnsi="Arial" w:cs="Arial"/>
+          <w:b/>
+          <w:szCs w:val="24"/>
+        </w:rPr>
+        <w:t>:...</w:t>
+      </w:r>
+      <w:proofErr w:type="gramEnd"/>
     </w:p>
     <w:p>
       <w:pPr>
@@ -2834,7 +3451,7 @@
                     </pic:cNvPicPr>
                   </pic:nvPicPr>
                   <pic:blipFill>
-                    <a:blip r:embed="rId18" cstate="print"/>
+                    <a:blip r:embed="rId19" cstate="print"/>
                     <a:srcRect/>
                     <a:stretch>
                       <a:fillRect/>
@@ -2910,16 +3527,25 @@
           <w:rFonts w:ascii="Arial" w:hAnsi="Arial" w:cs="Arial"/>
         </w:rPr>
       </w:pPr>
-      <w:bookmarkStart w:id="16" w:name="_Toc466977785"/>
+      <w:bookmarkStart w:id="17" w:name="_Toc466977785"/>
       <w:r>
         <w:rPr>
           <w:rStyle w:val="Rubrik1Char"/>
           <w:rFonts w:ascii="Arial" w:hAnsi="Arial" w:cs="Arial"/>
         </w:rPr>
         <w:lastRenderedPageBreak/>
-        <w:t>Gör en commit</w:t>
-      </w:r>
-      <w:bookmarkEnd w:id="16"/>
+        <w:t xml:space="preserve">Gör en </w:t>
+      </w:r>
+      <w:proofErr w:type="spellStart"/>
+      <w:r>
+        <w:rPr>
+          <w:rStyle w:val="Rubrik1Char"/>
+          <w:rFonts w:ascii="Arial" w:hAnsi="Arial" w:cs="Arial"/>
+        </w:rPr>
+        <w:t>commit</w:t>
+      </w:r>
+      <w:bookmarkEnd w:id="17"/>
+      <w:proofErr w:type="spellEnd"/>
       <w:r>
         <w:rPr>
           <w:rFonts w:ascii="Arial" w:hAnsi="Arial" w:cs="Arial"/>
@@ -2937,7 +3563,21 @@
         <w:rPr>
           <w:rFonts w:ascii="Arial" w:hAnsi="Arial" w:cs="Arial"/>
         </w:rPr>
-        <w:t xml:space="preserve"> ändrar någonting i koden så uppdateras GitHub Desktop och talar om hur tidigare kod såg ut (rödmarkerad text) och hur den nya koden ser ut (grönmarkerad text).</w:t>
+        <w:t xml:space="preserve"> ändrar någonting i koden så uppdateras </w:t>
+      </w:r>
+      <w:proofErr w:type="spellStart"/>
+      <w:r>
+        <w:rPr>
+          <w:rFonts w:ascii="Arial" w:hAnsi="Arial" w:cs="Arial"/>
+        </w:rPr>
+        <w:t>GitHub</w:t>
+      </w:r>
+      <w:proofErr w:type="spellEnd"/>
+      <w:r>
+        <w:rPr>
+          <w:rFonts w:ascii="Arial" w:hAnsi="Arial" w:cs="Arial"/>
+        </w:rPr>
+        <w:t xml:space="preserve"> Desktop och talar om hur tidigare kod såg ut (rödmarkerad text) och hur den nya koden ser ut (grönmarkerad text).</w:t>
       </w:r>
     </w:p>
     <w:p>
@@ -2967,6 +3607,7 @@
         </w:rPr>
         <w:t xml:space="preserve">. Detta gör du genom att klicka på </w:t>
       </w:r>
+      <w:proofErr w:type="spellStart"/>
       <w:r>
         <w:rPr>
           <w:rFonts w:ascii="Arial" w:hAnsi="Arial" w:cs="Arial"/>
@@ -2974,6 +3615,7 @@
         </w:rPr>
         <w:t>Publish</w:t>
       </w:r>
+      <w:proofErr w:type="spellEnd"/>
       <w:r>
         <w:rPr>
           <w:rFonts w:ascii="Arial" w:hAnsi="Arial" w:cs="Arial"/>
@@ -3010,7 +3652,7 @@
                     </pic:cNvPicPr>
                   </pic:nvPicPr>
                   <pic:blipFill>
-                    <a:blip r:embed="rId19" cstate="print"/>
+                    <a:blip r:embed="rId20" cstate="print"/>
                     <a:srcRect/>
                     <a:stretch>
                       <a:fillRect/>
@@ -3054,6 +3696,7 @@
         </w:rPr>
         <w:t xml:space="preserve">Varje gång du gör ändringar till det lokala projektet, måste du synka ändringarna genom att trycka på knappen </w:t>
       </w:r>
+      <w:proofErr w:type="spellStart"/>
       <w:r>
         <w:rPr>
           <w:rFonts w:ascii="Arial" w:hAnsi="Arial" w:cs="Arial"/>
@@ -3061,11 +3704,26 @@
         </w:rPr>
         <w:t>Sync</w:t>
       </w:r>
-      <w:r>
-        <w:rPr>
-          <w:rFonts w:ascii="Arial" w:hAnsi="Arial" w:cs="Arial"/>
-        </w:rPr>
-        <w:t xml:space="preserve"> i vänstra hörnet. De blir då synbara online på GitHub för andra.</w:t>
+      <w:proofErr w:type="spellEnd"/>
+      <w:r>
+        <w:rPr>
+          <w:rFonts w:ascii="Arial" w:hAnsi="Arial" w:cs="Arial"/>
+        </w:rPr>
+        <w:t xml:space="preserve"> i vänstra hörnet. De blir då synbara online på </w:t>
+      </w:r>
+      <w:proofErr w:type="spellStart"/>
+      <w:r>
+        <w:rPr>
+          <w:rFonts w:ascii="Arial" w:hAnsi="Arial" w:cs="Arial"/>
+        </w:rPr>
+        <w:t>GitHub</w:t>
+      </w:r>
+      <w:proofErr w:type="spellEnd"/>
+      <w:r>
+        <w:rPr>
+          <w:rFonts w:ascii="Arial" w:hAnsi="Arial" w:cs="Arial"/>
+        </w:rPr>
+        <w:t xml:space="preserve"> för andra.</w:t>
       </w:r>
     </w:p>
     <w:p>
@@ -3082,14 +3740,51 @@
         <w:rPr>
           <w:rFonts w:ascii="Arial" w:hAnsi="Arial" w:cs="Arial"/>
         </w:rPr>
-        <w:t xml:space="preserve">Gör en commit till din branch och ange en rubrik som beskriver vilka förbättringar du gjort och en beskrivande text som är mer djupgående än rubriken. Klicka på </w:t>
-      </w:r>
-      <w:r>
-        <w:rPr>
-          <w:rFonts w:ascii="Arial" w:hAnsi="Arial" w:cs="Arial"/>
-          <w:b/>
-        </w:rPr>
-        <w:t>Commit t</w:t>
+        <w:t xml:space="preserve">Gör en </w:t>
+      </w:r>
+      <w:proofErr w:type="spellStart"/>
+      <w:r>
+        <w:rPr>
+          <w:rFonts w:ascii="Arial" w:hAnsi="Arial" w:cs="Arial"/>
+        </w:rPr>
+        <w:t>commit</w:t>
+      </w:r>
+      <w:proofErr w:type="spellEnd"/>
+      <w:r>
+        <w:rPr>
+          <w:rFonts w:ascii="Arial" w:hAnsi="Arial" w:cs="Arial"/>
+        </w:rPr>
+        <w:t xml:space="preserve"> till din </w:t>
+      </w:r>
+      <w:proofErr w:type="spellStart"/>
+      <w:r>
+        <w:rPr>
+          <w:rFonts w:ascii="Arial" w:hAnsi="Arial" w:cs="Arial"/>
+        </w:rPr>
+        <w:t>branch</w:t>
+      </w:r>
+      <w:proofErr w:type="spellEnd"/>
+      <w:r>
+        <w:rPr>
+          <w:rFonts w:ascii="Arial" w:hAnsi="Arial" w:cs="Arial"/>
+        </w:rPr>
+        <w:t xml:space="preserve"> och ange en rubrik som beskriver vilka förbättringar du gjort och en beskrivande text som är mer djupgående än rubriken. Klicka på </w:t>
+      </w:r>
+      <w:proofErr w:type="spellStart"/>
+      <w:r>
+        <w:rPr>
+          <w:rFonts w:ascii="Arial" w:hAnsi="Arial" w:cs="Arial"/>
+          <w:b/>
+        </w:rPr>
+        <w:t>Commit</w:t>
+      </w:r>
+      <w:proofErr w:type="spellEnd"/>
+      <w:r>
+        <w:rPr>
+          <w:rFonts w:ascii="Arial" w:hAnsi="Arial" w:cs="Arial"/>
+          <w:b/>
+        </w:rPr>
+        <w:t xml:space="preserve"> t</w:t>
       </w:r>
       <w:r>
         <w:rPr>
@@ -3128,7 +3823,7 @@
                     </pic:cNvPicPr>
                   </pic:nvPicPr>
                   <pic:blipFill>
-                    <a:blip r:embed="rId20" cstate="print"/>
+                    <a:blip r:embed="rId21" cstate="print"/>
                     <a:srcRect/>
                     <a:stretch>
                       <a:fillRect/>
@@ -3214,21 +3909,46 @@
           <w:b/>
         </w:rPr>
       </w:pPr>
-      <w:bookmarkStart w:id="17" w:name="_Toc466977786"/>
+      <w:bookmarkStart w:id="18" w:name="_Toc466977786"/>
       <w:r>
         <w:rPr>
           <w:rStyle w:val="Rubrik1Char"/>
           <w:rFonts w:ascii="Arial" w:hAnsi="Arial" w:cs="Arial"/>
         </w:rPr>
         <w:lastRenderedPageBreak/>
-        <w:t>Gör en Pull request</w:t>
-      </w:r>
-      <w:bookmarkEnd w:id="17"/>
+        <w:t xml:space="preserve">Gör en </w:t>
+      </w:r>
+      <w:proofErr w:type="spellStart"/>
       <w:r>
         <w:rPr>
           <w:rStyle w:val="Rubrik1Char"/>
           <w:rFonts w:ascii="Arial" w:hAnsi="Arial" w:cs="Arial"/>
         </w:rPr>
+        <w:t>Pull</w:t>
+      </w:r>
+      <w:proofErr w:type="spellEnd"/>
+      <w:r>
+        <w:rPr>
+          <w:rStyle w:val="Rubrik1Char"/>
+          <w:rFonts w:ascii="Arial" w:hAnsi="Arial" w:cs="Arial"/>
+        </w:rPr>
+        <w:t xml:space="preserve"> </w:t>
+      </w:r>
+      <w:proofErr w:type="spellStart"/>
+      <w:r>
+        <w:rPr>
+          <w:rStyle w:val="Rubrik1Char"/>
+          <w:rFonts w:ascii="Arial" w:hAnsi="Arial" w:cs="Arial"/>
+        </w:rPr>
+        <w:t>request</w:t>
+      </w:r>
+      <w:bookmarkEnd w:id="18"/>
+      <w:proofErr w:type="spellEnd"/>
+      <w:r>
+        <w:rPr>
+          <w:rStyle w:val="Rubrik1Char"/>
+          <w:rFonts w:ascii="Arial" w:hAnsi="Arial" w:cs="Arial"/>
+        </w:rPr>
         <w:br/>
       </w:r>
       <w:r>
@@ -3247,13 +3967,49 @@
         <w:rPr>
           <w:rFonts w:ascii="Arial" w:hAnsi="Arial" w:cs="Arial"/>
         </w:rPr>
-        <w:t xml:space="preserve"> en Pull request</w:t>
-      </w:r>
-      <w:r>
-        <w:rPr>
-          <w:rFonts w:ascii="Arial" w:hAnsi="Arial" w:cs="Arial"/>
-        </w:rPr>
-        <w:t>, vilket innebär att gör en förfrågan om att göra en sammanslagning av din branch till pre-release</w:t>
+        <w:t xml:space="preserve"> en </w:t>
+      </w:r>
+      <w:proofErr w:type="spellStart"/>
+      <w:r>
+        <w:rPr>
+          <w:rFonts w:ascii="Arial" w:hAnsi="Arial" w:cs="Arial"/>
+        </w:rPr>
+        <w:t>Pull</w:t>
+      </w:r>
+      <w:proofErr w:type="spellEnd"/>
+      <w:r>
+        <w:rPr>
+          <w:rFonts w:ascii="Arial" w:hAnsi="Arial" w:cs="Arial"/>
+        </w:rPr>
+        <w:t xml:space="preserve"> </w:t>
+      </w:r>
+      <w:proofErr w:type="spellStart"/>
+      <w:r>
+        <w:rPr>
+          <w:rFonts w:ascii="Arial" w:hAnsi="Arial" w:cs="Arial"/>
+        </w:rPr>
+        <w:t>request</w:t>
+      </w:r>
+      <w:proofErr w:type="spellEnd"/>
+      <w:r>
+        <w:rPr>
+          <w:rFonts w:ascii="Arial" w:hAnsi="Arial" w:cs="Arial"/>
+        </w:rPr>
+        <w:t xml:space="preserve">, vilket innebär att gör en förfrågan om att göra en sammanslagning av din </w:t>
+      </w:r>
+      <w:proofErr w:type="spellStart"/>
+      <w:r>
+        <w:rPr>
+          <w:rFonts w:ascii="Arial" w:hAnsi="Arial" w:cs="Arial"/>
+        </w:rPr>
+        <w:t>branch</w:t>
+      </w:r>
+      <w:proofErr w:type="spellEnd"/>
+      <w:r>
+        <w:rPr>
+          <w:rFonts w:ascii="Arial" w:hAnsi="Arial" w:cs="Arial"/>
+        </w:rPr>
+        <w:t xml:space="preserve"> till pre-release</w:t>
       </w:r>
       <w:r>
         <w:rPr>
@@ -3275,6 +4031,7 @@
         </w:rPr>
         <w:t xml:space="preserve">Rubrik och text kommer att anges automatiskt utifrån det du angett i din </w:t>
       </w:r>
+      <w:proofErr w:type="spellStart"/>
       <w:r>
         <w:rPr>
           <w:rFonts w:ascii="Arial" w:hAnsi="Arial" w:cs="Arial"/>
@@ -3282,6 +4039,7 @@
         </w:rPr>
         <w:t>commit</w:t>
       </w:r>
+      <w:proofErr w:type="spellEnd"/>
       <w:r>
         <w:rPr>
           <w:rFonts w:ascii="Arial" w:hAnsi="Arial" w:cs="Arial"/>
@@ -3331,7 +4089,7 @@
                     </pic:cNvPicPr>
                   </pic:nvPicPr>
                   <pic:blipFill>
-                    <a:blip r:embed="rId21" cstate="print"/>
+                    <a:blip r:embed="rId22" cstate="print"/>
                     <a:srcRect/>
                     <a:stretch>
                       <a:fillRect/>
@@ -3394,13 +4152,47 @@
         </w:rPr>
         <w:t xml:space="preserve">Klicka på knappen </w:t>
       </w:r>
-      <w:r>
-        <w:rPr>
-          <w:rFonts w:ascii="Arial" w:hAnsi="Arial" w:cs="Arial"/>
-          <w:b/>
-        </w:rPr>
-        <w:t>Merge pull request</w:t>
-      </w:r>
+      <w:proofErr w:type="spellStart"/>
+      <w:r>
+        <w:rPr>
+          <w:rFonts w:ascii="Arial" w:hAnsi="Arial" w:cs="Arial"/>
+          <w:b/>
+        </w:rPr>
+        <w:t>Merge</w:t>
+      </w:r>
+      <w:proofErr w:type="spellEnd"/>
+      <w:r>
+        <w:rPr>
+          <w:rFonts w:ascii="Arial" w:hAnsi="Arial" w:cs="Arial"/>
+          <w:b/>
+        </w:rPr>
+        <w:t xml:space="preserve"> </w:t>
+      </w:r>
+      <w:proofErr w:type="spellStart"/>
+      <w:r>
+        <w:rPr>
+          <w:rFonts w:ascii="Arial" w:hAnsi="Arial" w:cs="Arial"/>
+          <w:b/>
+        </w:rPr>
+        <w:t>pull</w:t>
+      </w:r>
+      <w:proofErr w:type="spellEnd"/>
+      <w:r>
+        <w:rPr>
+          <w:rFonts w:ascii="Arial" w:hAnsi="Arial" w:cs="Arial"/>
+          <w:b/>
+        </w:rPr>
+        <w:t xml:space="preserve"> </w:t>
+      </w:r>
+      <w:proofErr w:type="spellStart"/>
+      <w:r>
+        <w:rPr>
+          <w:rFonts w:ascii="Arial" w:hAnsi="Arial" w:cs="Arial"/>
+          <w:b/>
+        </w:rPr>
+        <w:t>request</w:t>
+      </w:r>
+      <w:proofErr w:type="spellEnd"/>
       <w:r>
         <w:rPr>
           <w:rFonts w:ascii="Arial" w:hAnsi="Arial" w:cs="Arial"/>
@@ -3450,7 +4242,7 @@
                     </pic:cNvPicPr>
                   </pic:nvPicPr>
                   <pic:blipFill>
-                    <a:blip r:embed="rId22" cstate="print"/>
+                    <a:blip r:embed="rId23" cstate="print"/>
                     <a:srcRect/>
                     <a:stretch>
                       <a:fillRect/>
@@ -3512,8 +4304,8 @@
 </file>
 
 <file path=word/numbering.xml><?xml version="1.0" encoding="utf-8"?>
-<w:numbering xmlns:ve="http://schemas.openxmlformats.org/markup-compatibility/2006" xmlns:o="urn:schemas-microsoft-com:office:office" xmlns:r="http://schemas.openxmlformats.org/officeDocument/2006/relationships" xmlns:m="http://schemas.openxmlformats.org/officeDocument/2006/math" xmlns:v="urn:schemas-microsoft-com:vml" xmlns:wp="http://schemas.openxmlformats.org/drawingml/2006/wordprocessingDrawing" xmlns:w10="urn:schemas-microsoft-com:office:word" xmlns:w="http://schemas.openxmlformats.org/wordprocessingml/2006/main" xmlns:wne="http://schemas.microsoft.com/office/word/2006/wordml">
-  <w:abstractNum w:abstractNumId="0">
+<w:numbering xmlns:wpc="http://schemas.microsoft.com/office/word/2010/wordprocessingCanvas" xmlns:cx="http://schemas.microsoft.com/office/drawing/2014/chartex" xmlns:cx1="http://schemas.microsoft.com/office/drawing/2015/9/8/chartex" xmlns:mc="http://schemas.openxmlformats.org/markup-compatibility/2006" xmlns:o="urn:schemas-microsoft-com:office:office" xmlns:r="http://schemas.openxmlformats.org/officeDocument/2006/relationships" xmlns:m="http://schemas.openxmlformats.org/officeDocument/2006/math" xmlns:v="urn:schemas-microsoft-com:vml" xmlns:wp14="http://schemas.microsoft.com/office/word/2010/wordprocessingDrawing" xmlns:wp="http://schemas.openxmlformats.org/drawingml/2006/wordprocessingDrawing" xmlns:w10="urn:schemas-microsoft-com:office:word" xmlns:w="http://schemas.openxmlformats.org/wordprocessingml/2006/main" xmlns:w14="http://schemas.microsoft.com/office/word/2010/wordml" xmlns:w15="http://schemas.microsoft.com/office/word/2012/wordml" xmlns:w16se="http://schemas.microsoft.com/office/word/2015/wordml/symex" xmlns:wpg="http://schemas.microsoft.com/office/word/2010/wordprocessingGroup" xmlns:wpi="http://schemas.microsoft.com/office/word/2010/wordprocessingInk" xmlns:wne="http://schemas.microsoft.com/office/word/2006/wordml" xmlns:wps="http://schemas.microsoft.com/office/word/2010/wordprocessingShape" mc:Ignorable="w14 w15 w16se wp14">
+  <w:abstractNum w:abstractNumId="0" w15:restartNumberingAfterBreak="0">
     <w:nsid w:val="142E5E05"/>
     <w:multiLevelType w:val="multilevel"/>
     <w:tmpl w:val="7B223FEA"/>
@@ -3662,7 +4454,120 @@
       </w:rPr>
     </w:lvl>
   </w:abstractNum>
-  <w:abstractNum w:abstractNumId="1">
+  <w:abstractNum w:abstractNumId="1" w15:restartNumberingAfterBreak="0">
+    <w:nsid w:val="520439BF"/>
+    <w:multiLevelType w:val="hybridMultilevel"/>
+    <w:tmpl w:val="3A285900"/>
+    <w:lvl w:ilvl="0" w:tplc="041D0001">
+      <w:start w:val="1"/>
+      <w:numFmt w:val="bullet"/>
+      <w:lvlText w:val=""/>
+      <w:lvlJc w:val="left"/>
+      <w:pPr>
+        <w:ind w:left="360" w:hanging="360"/>
+      </w:pPr>
+      <w:rPr>
+        <w:rFonts w:ascii="Symbol" w:hAnsi="Symbol" w:hint="default"/>
+      </w:rPr>
+    </w:lvl>
+    <w:lvl w:ilvl="1" w:tplc="041D0003" w:tentative="1">
+      <w:start w:val="1"/>
+      <w:numFmt w:val="bullet"/>
+      <w:lvlText w:val="o"/>
+      <w:lvlJc w:val="left"/>
+      <w:pPr>
+        <w:ind w:left="1080" w:hanging="360"/>
+      </w:pPr>
+      <w:rPr>
+        <w:rFonts w:ascii="Courier New" w:hAnsi="Courier New" w:cs="Courier New" w:hint="default"/>
+      </w:rPr>
+    </w:lvl>
+    <w:lvl w:ilvl="2" w:tplc="041D0005" w:tentative="1">
+      <w:start w:val="1"/>
+      <w:numFmt w:val="bullet"/>
+      <w:lvlText w:val=""/>
+      <w:lvlJc w:val="left"/>
+      <w:pPr>
+        <w:ind w:left="1800" w:hanging="360"/>
+      </w:pPr>
+      <w:rPr>
+        <w:rFonts w:ascii="Wingdings" w:hAnsi="Wingdings" w:hint="default"/>
+      </w:rPr>
+    </w:lvl>
+    <w:lvl w:ilvl="3" w:tplc="041D0001" w:tentative="1">
+      <w:start w:val="1"/>
+      <w:numFmt w:val="bullet"/>
+      <w:lvlText w:val=""/>
+      <w:lvlJc w:val="left"/>
+      <w:pPr>
+        <w:ind w:left="2520" w:hanging="360"/>
+      </w:pPr>
+      <w:rPr>
+        <w:rFonts w:ascii="Symbol" w:hAnsi="Symbol" w:hint="default"/>
+      </w:rPr>
+    </w:lvl>
+    <w:lvl w:ilvl="4" w:tplc="041D0003" w:tentative="1">
+      <w:start w:val="1"/>
+      <w:numFmt w:val="bullet"/>
+      <w:lvlText w:val="o"/>
+      <w:lvlJc w:val="left"/>
+      <w:pPr>
+        <w:ind w:left="3240" w:hanging="360"/>
+      </w:pPr>
+      <w:rPr>
+        <w:rFonts w:ascii="Courier New" w:hAnsi="Courier New" w:cs="Courier New" w:hint="default"/>
+      </w:rPr>
+    </w:lvl>
+    <w:lvl w:ilvl="5" w:tplc="041D0005" w:tentative="1">
+      <w:start w:val="1"/>
+      <w:numFmt w:val="bullet"/>
+      <w:lvlText w:val=""/>
+      <w:lvlJc w:val="left"/>
+      <w:pPr>
+        <w:ind w:left="3960" w:hanging="360"/>
+      </w:pPr>
+      <w:rPr>
+        <w:rFonts w:ascii="Wingdings" w:hAnsi="Wingdings" w:hint="default"/>
+      </w:rPr>
+    </w:lvl>
+    <w:lvl w:ilvl="6" w:tplc="041D0001" w:tentative="1">
+      <w:start w:val="1"/>
+      <w:numFmt w:val="bullet"/>
+      <w:lvlText w:val=""/>
+      <w:lvlJc w:val="left"/>
+      <w:pPr>
+        <w:ind w:left="4680" w:hanging="360"/>
+      </w:pPr>
+      <w:rPr>
+        <w:rFonts w:ascii="Symbol" w:hAnsi="Symbol" w:hint="default"/>
+      </w:rPr>
+    </w:lvl>
+    <w:lvl w:ilvl="7" w:tplc="041D0003" w:tentative="1">
+      <w:start w:val="1"/>
+      <w:numFmt w:val="bullet"/>
+      <w:lvlText w:val="o"/>
+      <w:lvlJc w:val="left"/>
+      <w:pPr>
+        <w:ind w:left="5400" w:hanging="360"/>
+      </w:pPr>
+      <w:rPr>
+        <w:rFonts w:ascii="Courier New" w:hAnsi="Courier New" w:cs="Courier New" w:hint="default"/>
+      </w:rPr>
+    </w:lvl>
+    <w:lvl w:ilvl="8" w:tplc="041D0005" w:tentative="1">
+      <w:start w:val="1"/>
+      <w:numFmt w:val="bullet"/>
+      <w:lvlText w:val=""/>
+      <w:lvlJc w:val="left"/>
+      <w:pPr>
+        <w:ind w:left="6120" w:hanging="360"/>
+      </w:pPr>
+      <w:rPr>
+        <w:rFonts w:ascii="Wingdings" w:hAnsi="Wingdings" w:hint="default"/>
+      </w:rPr>
+    </w:lvl>
+  </w:abstractNum>
+  <w:abstractNum w:abstractNumId="2" w15:restartNumberingAfterBreak="0">
     <w:nsid w:val="5A402287"/>
     <w:multiLevelType w:val="hybridMultilevel"/>
     <w:tmpl w:val="010A2A16"/>
@@ -3774,7 +4679,7 @@
       </w:rPr>
     </w:lvl>
   </w:abstractNum>
-  <w:abstractNum w:abstractNumId="2">
+  <w:abstractNum w:abstractNumId="3" w15:restartNumberingAfterBreak="0">
     <w:nsid w:val="7032790C"/>
     <w:multiLevelType w:val="hybridMultilevel"/>
     <w:tmpl w:val="4C70D73A"/>
@@ -3864,19 +4769,22 @@
     </w:lvl>
   </w:abstractNum>
   <w:num w:numId="1">
-    <w:abstractNumId w:val="2"/>
+    <w:abstractNumId w:val="3"/>
   </w:num>
   <w:num w:numId="2">
-    <w:abstractNumId w:val="1"/>
+    <w:abstractNumId w:val="2"/>
   </w:num>
   <w:num w:numId="3">
     <w:abstractNumId w:val="0"/>
+  </w:num>
+  <w:num w:numId="4">
+    <w:abstractNumId w:val="1"/>
   </w:num>
 </w:numbering>
 </file>
 
 <file path=word/styles.xml><?xml version="1.0" encoding="utf-8"?>
-<w:styles xmlns:r="http://schemas.openxmlformats.org/officeDocument/2006/relationships" xmlns:w="http://schemas.openxmlformats.org/wordprocessingml/2006/main">
+<w:styles xmlns:mc="http://schemas.openxmlformats.org/markup-compatibility/2006" xmlns:r="http://schemas.openxmlformats.org/officeDocument/2006/relationships" xmlns:w="http://schemas.openxmlformats.org/wordprocessingml/2006/main" xmlns:w14="http://schemas.microsoft.com/office/word/2010/wordml" xmlns:w15="http://schemas.microsoft.com/office/word/2012/wordml" xmlns:w16se="http://schemas.microsoft.com/office/word/2015/wordml/symex" mc:Ignorable="w14 w15 w16se">
   <w:docDefaults>
     <w:rPrDefault>
       <w:rPr>
@@ -3892,144 +4800,378 @@
       </w:pPr>
     </w:pPrDefault>
   </w:docDefaults>
-  <w:latentStyles w:defLockedState="0" w:defUIPriority="99" w:defSemiHidden="1" w:defUnhideWhenUsed="1" w:defQFormat="0" w:count="267">
-    <w:lsdException w:name="Normal" w:semiHidden="0" w:uiPriority="0" w:unhideWhenUsed="0" w:qFormat="1"/>
-    <w:lsdException w:name="heading 1" w:semiHidden="0" w:uiPriority="9" w:unhideWhenUsed="0" w:qFormat="1"/>
-    <w:lsdException w:name="heading 2" w:uiPriority="9" w:qFormat="1"/>
-    <w:lsdException w:name="heading 3" w:uiPriority="9" w:qFormat="1"/>
-    <w:lsdException w:name="heading 4" w:uiPriority="9" w:qFormat="1"/>
-    <w:lsdException w:name="heading 5" w:uiPriority="9" w:qFormat="1"/>
-    <w:lsdException w:name="heading 6" w:uiPriority="9" w:qFormat="1"/>
-    <w:lsdException w:name="heading 7" w:uiPriority="9" w:qFormat="1"/>
-    <w:lsdException w:name="heading 8" w:uiPriority="9" w:qFormat="1"/>
-    <w:lsdException w:name="heading 9" w:uiPriority="9" w:qFormat="1"/>
-    <w:lsdException w:name="toc 1" w:uiPriority="39"/>
-    <w:lsdException w:name="toc 2" w:uiPriority="39"/>
-    <w:lsdException w:name="toc 3" w:uiPriority="39"/>
-    <w:lsdException w:name="toc 4" w:uiPriority="39"/>
-    <w:lsdException w:name="toc 5" w:uiPriority="39"/>
-    <w:lsdException w:name="toc 6" w:uiPriority="39"/>
-    <w:lsdException w:name="toc 7" w:uiPriority="39"/>
-    <w:lsdException w:name="toc 8" w:uiPriority="39"/>
-    <w:lsdException w:name="toc 9" w:uiPriority="39"/>
-    <w:lsdException w:name="caption" w:uiPriority="35" w:qFormat="1"/>
-    <w:lsdException w:name="Title" w:semiHidden="0" w:uiPriority="10" w:unhideWhenUsed="0" w:qFormat="1"/>
-    <w:lsdException w:name="Default Paragraph Font" w:uiPriority="1"/>
-    <w:lsdException w:name="Subtitle" w:semiHidden="0" w:uiPriority="11" w:unhideWhenUsed="0" w:qFormat="1"/>
-    <w:lsdException w:name="Strong" w:semiHidden="0" w:uiPriority="22" w:unhideWhenUsed="0" w:qFormat="1"/>
-    <w:lsdException w:name="Emphasis" w:semiHidden="0" w:uiPriority="20" w:unhideWhenUsed="0" w:qFormat="1"/>
-    <w:lsdException w:name="Table Grid" w:semiHidden="0" w:uiPriority="59" w:unhideWhenUsed="0"/>
-    <w:lsdException w:name="Placeholder Text" w:unhideWhenUsed="0"/>
-    <w:lsdException w:name="No Spacing" w:semiHidden="0" w:uiPriority="1" w:unhideWhenUsed="0" w:qFormat="1"/>
-    <w:lsdException w:name="Light Shading" w:semiHidden="0" w:uiPriority="60" w:unhideWhenUsed="0"/>
-    <w:lsdException w:name="Light List" w:semiHidden="0" w:uiPriority="61" w:unhideWhenUsed="0"/>
-    <w:lsdException w:name="Light Grid" w:semiHidden="0" w:uiPriority="62" w:unhideWhenUsed="0"/>
-    <w:lsdException w:name="Medium Shading 1" w:semiHidden="0" w:uiPriority="63" w:unhideWhenUsed="0"/>
-    <w:lsdException w:name="Medium Shading 2" w:semiHidden="0" w:uiPriority="64" w:unhideWhenUsed="0"/>
-    <w:lsdException w:name="Medium List 1" w:semiHidden="0" w:uiPriority="65" w:unhideWhenUsed="0"/>
-    <w:lsdException w:name="Medium List 2" w:semiHidden="0" w:uiPriority="66" w:unhideWhenUsed="0"/>
-    <w:lsdException w:name="Medium Grid 1" w:semiHidden="0" w:uiPriority="67" w:unhideWhenUsed="0"/>
-    <w:lsdException w:name="Medium Grid 2" w:semiHidden="0" w:uiPriority="68" w:unhideWhenUsed="0"/>
-    <w:lsdException w:name="Medium Grid 3" w:semiHidden="0" w:uiPriority="69" w:unhideWhenUsed="0"/>
-    <w:lsdException w:name="Dark List" w:semiHidden="0" w:uiPriority="70" w:unhideWhenUsed="0"/>
-    <w:lsdException w:name="Colorful Shading" w:semiHidden="0" w:uiPriority="71" w:unhideWhenUsed="0"/>
-    <w:lsdException w:name="Colorful List" w:semiHidden="0" w:uiPriority="72" w:unhideWhenUsed="0"/>
-    <w:lsdException w:name="Colorful Grid" w:semiHidden="0" w:uiPriority="73" w:unhideWhenUsed="0"/>
-    <w:lsdException w:name="Light Shading Accent 1" w:semiHidden="0" w:uiPriority="60" w:unhideWhenUsed="0"/>
-    <w:lsdException w:name="Light List Accent 1" w:semiHidden="0" w:uiPriority="61" w:unhideWhenUsed="0"/>
-    <w:lsdException w:name="Light Grid Accent 1" w:semiHidden="0" w:uiPriority="62" w:unhideWhenUsed="0"/>
-    <w:lsdException w:name="Medium Shading 1 Accent 1" w:semiHidden="0" w:uiPriority="63" w:unhideWhenUsed="0"/>
-    <w:lsdException w:name="Medium Shading 2 Accent 1" w:semiHidden="0" w:uiPriority="64" w:unhideWhenUsed="0"/>
-    <w:lsdException w:name="Medium List 1 Accent 1" w:semiHidden="0" w:uiPriority="65" w:unhideWhenUsed="0"/>
-    <w:lsdException w:name="Revision" w:unhideWhenUsed="0"/>
-    <w:lsdException w:name="List Paragraph" w:semiHidden="0" w:uiPriority="34" w:unhideWhenUsed="0" w:qFormat="1"/>
-    <w:lsdException w:name="Quote" w:semiHidden="0" w:uiPriority="29" w:unhideWhenUsed="0" w:qFormat="1"/>
-    <w:lsdException w:name="Intense Quote" w:semiHidden="0" w:uiPriority="30" w:unhideWhenUsed="0" w:qFormat="1"/>
-    <w:lsdException w:name="Medium List 2 Accent 1" w:semiHidden="0" w:uiPriority="66" w:unhideWhenUsed="0"/>
-    <w:lsdException w:name="Medium Grid 1 Accent 1" w:semiHidden="0" w:uiPriority="67" w:unhideWhenUsed="0"/>
-    <w:lsdException w:name="Medium Grid 2 Accent 1" w:semiHidden="0" w:uiPriority="68" w:unhideWhenUsed="0"/>
-    <w:lsdException w:name="Medium Grid 3 Accent 1" w:semiHidden="0" w:uiPriority="69" w:unhideWhenUsed="0"/>
-    <w:lsdException w:name="Dark List Accent 1" w:semiHidden="0" w:uiPriority="70" w:unhideWhenUsed="0"/>
-    <w:lsdException w:name="Colorful Shading Accent 1" w:semiHidden="0" w:uiPriority="71" w:unhideWhenUsed="0"/>
-    <w:lsdException w:name="Colorful List Accent 1" w:semiHidden="0" w:uiPriority="72" w:unhideWhenUsed="0"/>
-    <w:lsdException w:name="Colorful Grid Accent 1" w:semiHidden="0" w:uiPriority="73" w:unhideWhenUsed="0"/>
-    <w:lsdException w:name="Light Shading Accent 2" w:semiHidden="0" w:uiPriority="60" w:unhideWhenUsed="0"/>
-    <w:lsdException w:name="Light List Accent 2" w:semiHidden="0" w:uiPriority="61" w:unhideWhenUsed="0"/>
-    <w:lsdException w:name="Light Grid Accent 2" w:semiHidden="0" w:uiPriority="62" w:unhideWhenUsed="0"/>
-    <w:lsdException w:name="Medium Shading 1 Accent 2" w:semiHidden="0" w:uiPriority="63" w:unhideWhenUsed="0"/>
-    <w:lsdException w:name="Medium Shading 2 Accent 2" w:semiHidden="0" w:uiPriority="64" w:unhideWhenUsed="0"/>
-    <w:lsdException w:name="Medium List 1 Accent 2" w:semiHidden="0" w:uiPriority="65" w:unhideWhenUsed="0"/>
-    <w:lsdException w:name="Medium List 2 Accent 2" w:semiHidden="0" w:uiPriority="66" w:unhideWhenUsed="0"/>
-    <w:lsdException w:name="Medium Grid 1 Accent 2" w:semiHidden="0" w:uiPriority="67" w:unhideWhenUsed="0"/>
-    <w:lsdException w:name="Medium Grid 2 Accent 2" w:semiHidden="0" w:uiPriority="68" w:unhideWhenUsed="0"/>
-    <w:lsdException w:name="Medium Grid 3 Accent 2" w:semiHidden="0" w:uiPriority="69" w:unhideWhenUsed="0"/>
-    <w:lsdException w:name="Dark List Accent 2" w:semiHidden="0" w:uiPriority="70" w:unhideWhenUsed="0"/>
-    <w:lsdException w:name="Colorful Shading Accent 2" w:semiHidden="0" w:uiPriority="71" w:unhideWhenUsed="0"/>
-    <w:lsdException w:name="Colorful List Accent 2" w:semiHidden="0" w:uiPriority="72" w:unhideWhenUsed="0"/>
-    <w:lsdException w:name="Colorful Grid Accent 2" w:semiHidden="0" w:uiPriority="73" w:unhideWhenUsed="0"/>
-    <w:lsdException w:name="Light Shading Accent 3" w:semiHidden="0" w:uiPriority="60" w:unhideWhenUsed="0"/>
-    <w:lsdException w:name="Light List Accent 3" w:semiHidden="0" w:uiPriority="61" w:unhideWhenUsed="0"/>
-    <w:lsdException w:name="Light Grid Accent 3" w:semiHidden="0" w:uiPriority="62" w:unhideWhenUsed="0"/>
-    <w:lsdException w:name="Medium Shading 1 Accent 3" w:semiHidden="0" w:uiPriority="63" w:unhideWhenUsed="0"/>
-    <w:lsdException w:name="Medium Shading 2 Accent 3" w:semiHidden="0" w:uiPriority="64" w:unhideWhenUsed="0"/>
-    <w:lsdException w:name="Medium List 1 Accent 3" w:semiHidden="0" w:uiPriority="65" w:unhideWhenUsed="0"/>
-    <w:lsdException w:name="Medium List 2 Accent 3" w:semiHidden="0" w:uiPriority="66" w:unhideWhenUsed="0"/>
-    <w:lsdException w:name="Medium Grid 1 Accent 3" w:semiHidden="0" w:uiPriority="67" w:unhideWhenUsed="0"/>
-    <w:lsdException w:name="Medium Grid 2 Accent 3" w:semiHidden="0" w:uiPriority="68" w:unhideWhenUsed="0"/>
-    <w:lsdException w:name="Medium Grid 3 Accent 3" w:semiHidden="0" w:uiPriority="69" w:unhideWhenUsed="0"/>
-    <w:lsdException w:name="Dark List Accent 3" w:semiHidden="0" w:uiPriority="70" w:unhideWhenUsed="0"/>
-    <w:lsdException w:name="Colorful Shading Accent 3" w:semiHidden="0" w:uiPriority="71" w:unhideWhenUsed="0"/>
-    <w:lsdException w:name="Colorful List Accent 3" w:semiHidden="0" w:uiPriority="72" w:unhideWhenUsed="0"/>
-    <w:lsdException w:name="Colorful Grid Accent 3" w:semiHidden="0" w:uiPriority="73" w:unhideWhenUsed="0"/>
-    <w:lsdException w:name="Light Shading Accent 4" w:semiHidden="0" w:uiPriority="60" w:unhideWhenUsed="0"/>
-    <w:lsdException w:name="Light List Accent 4" w:semiHidden="0" w:uiPriority="61" w:unhideWhenUsed="0"/>
-    <w:lsdException w:name="Light Grid Accent 4" w:semiHidden="0" w:uiPriority="62" w:unhideWhenUsed="0"/>
-    <w:lsdException w:name="Medium Shading 1 Accent 4" w:semiHidden="0" w:uiPriority="63" w:unhideWhenUsed="0"/>
-    <w:lsdException w:name="Medium Shading 2 Accent 4" w:semiHidden="0" w:uiPriority="64" w:unhideWhenUsed="0"/>
-    <w:lsdException w:name="Medium List 1 Accent 4" w:semiHidden="0" w:uiPriority="65" w:unhideWhenUsed="0"/>
-    <w:lsdException w:name="Medium List 2 Accent 4" w:semiHidden="0" w:uiPriority="66" w:unhideWhenUsed="0"/>
-    <w:lsdException w:name="Medium Grid 1 Accent 4" w:semiHidden="0" w:uiPriority="67" w:unhideWhenUsed="0"/>
-    <w:lsdException w:name="Medium Grid 2 Accent 4" w:semiHidden="0" w:uiPriority="68" w:unhideWhenUsed="0"/>
-    <w:lsdException w:name="Medium Grid 3 Accent 4" w:semiHidden="0" w:uiPriority="69" w:unhideWhenUsed="0"/>
-    <w:lsdException w:name="Dark List Accent 4" w:semiHidden="0" w:uiPriority="70" w:unhideWhenUsed="0"/>
-    <w:lsdException w:name="Colorful Shading Accent 4" w:semiHidden="0" w:uiPriority="71" w:unhideWhenUsed="0"/>
-    <w:lsdException w:name="Colorful List Accent 4" w:semiHidden="0" w:uiPriority="72" w:unhideWhenUsed="0"/>
-    <w:lsdException w:name="Colorful Grid Accent 4" w:semiHidden="0" w:uiPriority="73" w:unhideWhenUsed="0"/>
-    <w:lsdException w:name="Light Shading Accent 5" w:semiHidden="0" w:uiPriority="60" w:unhideWhenUsed="0"/>
-    <w:lsdException w:name="Light List Accent 5" w:semiHidden="0" w:uiPriority="61" w:unhideWhenUsed="0"/>
-    <w:lsdException w:name="Light Grid Accent 5" w:semiHidden="0" w:uiPriority="62" w:unhideWhenUsed="0"/>
-    <w:lsdException w:name="Medium Shading 1 Accent 5" w:semiHidden="0" w:uiPriority="63" w:unhideWhenUsed="0"/>
-    <w:lsdException w:name="Medium Shading 2 Accent 5" w:semiHidden="0" w:uiPriority="64" w:unhideWhenUsed="0"/>
-    <w:lsdException w:name="Medium List 1 Accent 5" w:semiHidden="0" w:uiPriority="65" w:unhideWhenUsed="0"/>
-    <w:lsdException w:name="Medium List 2 Accent 5" w:semiHidden="0" w:uiPriority="66" w:unhideWhenUsed="0"/>
-    <w:lsdException w:name="Medium Grid 1 Accent 5" w:semiHidden="0" w:uiPriority="67" w:unhideWhenUsed="0"/>
-    <w:lsdException w:name="Medium Grid 2 Accent 5" w:semiHidden="0" w:uiPriority="68" w:unhideWhenUsed="0"/>
-    <w:lsdException w:name="Medium Grid 3 Accent 5" w:semiHidden="0" w:uiPriority="69" w:unhideWhenUsed="0"/>
-    <w:lsdException w:name="Dark List Accent 5" w:semiHidden="0" w:uiPriority="70" w:unhideWhenUsed="0"/>
-    <w:lsdException w:name="Colorful Shading Accent 5" w:semiHidden="0" w:uiPriority="71" w:unhideWhenUsed="0"/>
-    <w:lsdException w:name="Colorful List Accent 5" w:semiHidden="0" w:uiPriority="72" w:unhideWhenUsed="0"/>
-    <w:lsdException w:name="Colorful Grid Accent 5" w:semiHidden="0" w:uiPriority="73" w:unhideWhenUsed="0"/>
-    <w:lsdException w:name="Light Shading Accent 6" w:semiHidden="0" w:uiPriority="60" w:unhideWhenUsed="0"/>
-    <w:lsdException w:name="Light List Accent 6" w:semiHidden="0" w:uiPriority="61" w:unhideWhenUsed="0"/>
-    <w:lsdException w:name="Light Grid Accent 6" w:semiHidden="0" w:uiPriority="62" w:unhideWhenUsed="0"/>
-    <w:lsdException w:name="Medium Shading 1 Accent 6" w:semiHidden="0" w:uiPriority="63" w:unhideWhenUsed="0"/>
-    <w:lsdException w:name="Medium Shading 2 Accent 6" w:semiHidden="0" w:uiPriority="64" w:unhideWhenUsed="0"/>
-    <w:lsdException w:name="Medium List 1 Accent 6" w:semiHidden="0" w:uiPriority="65" w:unhideWhenUsed="0"/>
-    <w:lsdException w:name="Medium List 2 Accent 6" w:semiHidden="0" w:uiPriority="66" w:unhideWhenUsed="0"/>
-    <w:lsdException w:name="Medium Grid 1 Accent 6" w:semiHidden="0" w:uiPriority="67" w:unhideWhenUsed="0"/>
-    <w:lsdException w:name="Medium Grid 2 Accent 6" w:semiHidden="0" w:uiPriority="68" w:unhideWhenUsed="0"/>
-    <w:lsdException w:name="Medium Grid 3 Accent 6" w:semiHidden="0" w:uiPriority="69" w:unhideWhenUsed="0"/>
-    <w:lsdException w:name="Dark List Accent 6" w:semiHidden="0" w:uiPriority="70" w:unhideWhenUsed="0"/>
-    <w:lsdException w:name="Colorful Shading Accent 6" w:semiHidden="0" w:uiPriority="71" w:unhideWhenUsed="0"/>
-    <w:lsdException w:name="Colorful List Accent 6" w:semiHidden="0" w:uiPriority="72" w:unhideWhenUsed="0"/>
-    <w:lsdException w:name="Colorful Grid Accent 6" w:semiHidden="0" w:uiPriority="73" w:unhideWhenUsed="0"/>
-    <w:lsdException w:name="Subtle Emphasis" w:semiHidden="0" w:uiPriority="19" w:unhideWhenUsed="0" w:qFormat="1"/>
-    <w:lsdException w:name="Intense Emphasis" w:semiHidden="0" w:uiPriority="21" w:unhideWhenUsed="0" w:qFormat="1"/>
-    <w:lsdException w:name="Subtle Reference" w:semiHidden="0" w:uiPriority="31" w:unhideWhenUsed="0" w:qFormat="1"/>
-    <w:lsdException w:name="Intense Reference" w:semiHidden="0" w:uiPriority="32" w:unhideWhenUsed="0" w:qFormat="1"/>
-    <w:lsdException w:name="Book Title" w:semiHidden="0" w:uiPriority="33" w:unhideWhenUsed="0" w:qFormat="1"/>
-    <w:lsdException w:name="Bibliography" w:uiPriority="37"/>
-    <w:lsdException w:name="TOC Heading" w:uiPriority="39" w:qFormat="1"/>
+  <w:latentStyles w:defLockedState="0" w:defUIPriority="99" w:defSemiHidden="0" w:defUnhideWhenUsed="0" w:defQFormat="0" w:count="371">
+    <w:lsdException w:name="Normal" w:uiPriority="0" w:qFormat="1"/>
+    <w:lsdException w:name="heading 1" w:uiPriority="9" w:qFormat="1"/>
+    <w:lsdException w:name="heading 2" w:semiHidden="1" w:uiPriority="9" w:unhideWhenUsed="1" w:qFormat="1"/>
+    <w:lsdException w:name="heading 3" w:semiHidden="1" w:uiPriority="9" w:unhideWhenUsed="1" w:qFormat="1"/>
+    <w:lsdException w:name="heading 4" w:semiHidden="1" w:uiPriority="9" w:unhideWhenUsed="1" w:qFormat="1"/>
+    <w:lsdException w:name="heading 5" w:semiHidden="1" w:uiPriority="9" w:unhideWhenUsed="1" w:qFormat="1"/>
+    <w:lsdException w:name="heading 6" w:semiHidden="1" w:uiPriority="9" w:unhideWhenUsed="1" w:qFormat="1"/>
+    <w:lsdException w:name="heading 7" w:semiHidden="1" w:uiPriority="9" w:unhideWhenUsed="1" w:qFormat="1"/>
+    <w:lsdException w:name="heading 8" w:semiHidden="1" w:uiPriority="9" w:unhideWhenUsed="1" w:qFormat="1"/>
+    <w:lsdException w:name="heading 9" w:semiHidden="1" w:uiPriority="9" w:unhideWhenUsed="1" w:qFormat="1"/>
+    <w:lsdException w:name="index 1" w:semiHidden="1" w:unhideWhenUsed="1"/>
+    <w:lsdException w:name="index 2" w:semiHidden="1" w:unhideWhenUsed="1"/>
+    <w:lsdException w:name="index 3" w:semiHidden="1" w:unhideWhenUsed="1"/>
+    <w:lsdException w:name="index 4" w:semiHidden="1" w:unhideWhenUsed="1"/>
+    <w:lsdException w:name="index 5" w:semiHidden="1" w:unhideWhenUsed="1"/>
+    <w:lsdException w:name="index 6" w:semiHidden="1" w:unhideWhenUsed="1"/>
+    <w:lsdException w:name="index 7" w:semiHidden="1" w:unhideWhenUsed="1"/>
+    <w:lsdException w:name="index 8" w:semiHidden="1" w:unhideWhenUsed="1"/>
+    <w:lsdException w:name="index 9" w:semiHidden="1" w:unhideWhenUsed="1"/>
+    <w:lsdException w:name="toc 1" w:semiHidden="1" w:uiPriority="39" w:unhideWhenUsed="1"/>
+    <w:lsdException w:name="toc 2" w:semiHidden="1" w:uiPriority="39" w:unhideWhenUsed="1"/>
+    <w:lsdException w:name="toc 3" w:semiHidden="1" w:uiPriority="39" w:unhideWhenUsed="1"/>
+    <w:lsdException w:name="toc 4" w:semiHidden="1" w:uiPriority="39" w:unhideWhenUsed="1"/>
+    <w:lsdException w:name="toc 5" w:semiHidden="1" w:uiPriority="39" w:unhideWhenUsed="1"/>
+    <w:lsdException w:name="toc 6" w:semiHidden="1" w:uiPriority="39" w:unhideWhenUsed="1"/>
+    <w:lsdException w:name="toc 7" w:semiHidden="1" w:uiPriority="39" w:unhideWhenUsed="1"/>
+    <w:lsdException w:name="toc 8" w:semiHidden="1" w:uiPriority="39" w:unhideWhenUsed="1"/>
+    <w:lsdException w:name="toc 9" w:semiHidden="1" w:uiPriority="39" w:unhideWhenUsed="1"/>
+    <w:lsdException w:name="Normal Indent" w:semiHidden="1" w:unhideWhenUsed="1"/>
+    <w:lsdException w:name="footnote text" w:semiHidden="1" w:unhideWhenUsed="1"/>
+    <w:lsdException w:name="annotation text" w:semiHidden="1" w:unhideWhenUsed="1"/>
+    <w:lsdException w:name="header" w:semiHidden="1" w:unhideWhenUsed="1"/>
+    <w:lsdException w:name="footer" w:semiHidden="1" w:unhideWhenUsed="1"/>
+    <w:lsdException w:name="index heading" w:semiHidden="1" w:unhideWhenUsed="1"/>
+    <w:lsdException w:name="caption" w:semiHidden="1" w:uiPriority="35" w:unhideWhenUsed="1" w:qFormat="1"/>
+    <w:lsdException w:name="table of figures" w:semiHidden="1" w:unhideWhenUsed="1"/>
+    <w:lsdException w:name="envelope address" w:semiHidden="1" w:unhideWhenUsed="1"/>
+    <w:lsdException w:name="envelope return" w:semiHidden="1" w:unhideWhenUsed="1"/>
+    <w:lsdException w:name="footnote reference" w:semiHidden="1" w:unhideWhenUsed="1"/>
+    <w:lsdException w:name="annotation reference" w:semiHidden="1" w:unhideWhenUsed="1"/>
+    <w:lsdException w:name="line number" w:semiHidden="1" w:unhideWhenUsed="1"/>
+    <w:lsdException w:name="page number" w:semiHidden="1" w:unhideWhenUsed="1"/>
+    <w:lsdException w:name="endnote reference" w:semiHidden="1" w:unhideWhenUsed="1"/>
+    <w:lsdException w:name="endnote text" w:semiHidden="1" w:unhideWhenUsed="1"/>
+    <w:lsdException w:name="table of authorities" w:semiHidden="1" w:unhideWhenUsed="1"/>
+    <w:lsdException w:name="macro" w:semiHidden="1" w:unhideWhenUsed="1"/>
+    <w:lsdException w:name="toa heading" w:semiHidden="1" w:unhideWhenUsed="1"/>
+    <w:lsdException w:name="List" w:semiHidden="1" w:unhideWhenUsed="1"/>
+    <w:lsdException w:name="List Bullet" w:semiHidden="1" w:unhideWhenUsed="1"/>
+    <w:lsdException w:name="List Number" w:semiHidden="1" w:unhideWhenUsed="1"/>
+    <w:lsdException w:name="List 2" w:semiHidden="1" w:unhideWhenUsed="1"/>
+    <w:lsdException w:name="List 3" w:semiHidden="1" w:unhideWhenUsed="1"/>
+    <w:lsdException w:name="List 4" w:semiHidden="1" w:unhideWhenUsed="1"/>
+    <w:lsdException w:name="List 5" w:semiHidden="1" w:unhideWhenUsed="1"/>
+    <w:lsdException w:name="List Bullet 2" w:semiHidden="1" w:unhideWhenUsed="1"/>
+    <w:lsdException w:name="List Bullet 3" w:semiHidden="1" w:unhideWhenUsed="1"/>
+    <w:lsdException w:name="List Bullet 4" w:semiHidden="1" w:unhideWhenUsed="1"/>
+    <w:lsdException w:name="List Bullet 5" w:semiHidden="1" w:unhideWhenUsed="1"/>
+    <w:lsdException w:name="List Number 2" w:semiHidden="1" w:unhideWhenUsed="1"/>
+    <w:lsdException w:name="List Number 3" w:semiHidden="1" w:unhideWhenUsed="1"/>
+    <w:lsdException w:name="List Number 4" w:semiHidden="1" w:unhideWhenUsed="1"/>
+    <w:lsdException w:name="List Number 5" w:semiHidden="1" w:unhideWhenUsed="1"/>
+    <w:lsdException w:name="Title" w:uiPriority="10" w:qFormat="1"/>
+    <w:lsdException w:name="Closing" w:semiHidden="1" w:unhideWhenUsed="1"/>
+    <w:lsdException w:name="Signature" w:semiHidden="1" w:unhideWhenUsed="1"/>
+    <w:lsdException w:name="Default Paragraph Font" w:semiHidden="1" w:uiPriority="1" w:unhideWhenUsed="1"/>
+    <w:lsdException w:name="Body Text" w:semiHidden="1" w:unhideWhenUsed="1"/>
+    <w:lsdException w:name="Body Text Indent" w:semiHidden="1" w:unhideWhenUsed="1"/>
+    <w:lsdException w:name="List Continue" w:semiHidden="1" w:unhideWhenUsed="1"/>
+    <w:lsdException w:name="List Continue 2" w:semiHidden="1" w:unhideWhenUsed="1"/>
+    <w:lsdException w:name="List Continue 3" w:semiHidden="1" w:unhideWhenUsed="1"/>
+    <w:lsdException w:name="List Continue 4" w:semiHidden="1" w:unhideWhenUsed="1"/>
+    <w:lsdException w:name="List Continue 5" w:semiHidden="1" w:unhideWhenUsed="1"/>
+    <w:lsdException w:name="Message Header" w:semiHidden="1" w:unhideWhenUsed="1"/>
+    <w:lsdException w:name="Subtitle" w:uiPriority="11" w:qFormat="1"/>
+    <w:lsdException w:name="Salutation" w:semiHidden="1" w:unhideWhenUsed="1"/>
+    <w:lsdException w:name="Date" w:semiHidden="1" w:unhideWhenUsed="1"/>
+    <w:lsdException w:name="Body Text First Indent" w:semiHidden="1" w:unhideWhenUsed="1"/>
+    <w:lsdException w:name="Body Text First Indent 2" w:semiHidden="1" w:unhideWhenUsed="1"/>
+    <w:lsdException w:name="Note Heading" w:semiHidden="1" w:unhideWhenUsed="1"/>
+    <w:lsdException w:name="Body Text 2" w:semiHidden="1" w:unhideWhenUsed="1"/>
+    <w:lsdException w:name="Body Text 3" w:semiHidden="1" w:unhideWhenUsed="1"/>
+    <w:lsdException w:name="Body Text Indent 2" w:semiHidden="1" w:unhideWhenUsed="1"/>
+    <w:lsdException w:name="Body Text Indent 3" w:semiHidden="1" w:unhideWhenUsed="1"/>
+    <w:lsdException w:name="Block Text" w:semiHidden="1" w:unhideWhenUsed="1"/>
+    <w:lsdException w:name="Hyperlink" w:semiHidden="1" w:unhideWhenUsed="1"/>
+    <w:lsdException w:name="FollowedHyperlink" w:semiHidden="1" w:unhideWhenUsed="1"/>
+    <w:lsdException w:name="Strong" w:uiPriority="22" w:qFormat="1"/>
+    <w:lsdException w:name="Emphasis" w:uiPriority="20" w:qFormat="1"/>
+    <w:lsdException w:name="Document Map" w:semiHidden="1" w:unhideWhenUsed="1"/>
+    <w:lsdException w:name="Plain Text" w:semiHidden="1" w:unhideWhenUsed="1"/>
+    <w:lsdException w:name="E-mail Signature" w:semiHidden="1" w:unhideWhenUsed="1"/>
+    <w:lsdException w:name="HTML Top of Form" w:semiHidden="1" w:unhideWhenUsed="1"/>
+    <w:lsdException w:name="HTML Bottom of Form" w:semiHidden="1" w:unhideWhenUsed="1"/>
+    <w:lsdException w:name="Normal (Web)" w:semiHidden="1" w:unhideWhenUsed="1"/>
+    <w:lsdException w:name="HTML Acronym" w:semiHidden="1" w:unhideWhenUsed="1"/>
+    <w:lsdException w:name="HTML Address" w:semiHidden="1" w:unhideWhenUsed="1"/>
+    <w:lsdException w:name="HTML Cite" w:semiHidden="1" w:unhideWhenUsed="1"/>
+    <w:lsdException w:name="HTML Code" w:semiHidden="1" w:unhideWhenUsed="1"/>
+    <w:lsdException w:name="HTML Definition" w:semiHidden="1" w:unhideWhenUsed="1"/>
+    <w:lsdException w:name="HTML Keyboard" w:semiHidden="1" w:unhideWhenUsed="1"/>
+    <w:lsdException w:name="HTML Preformatted" w:semiHidden="1" w:unhideWhenUsed="1"/>
+    <w:lsdException w:name="HTML Sample" w:semiHidden="1" w:unhideWhenUsed="1"/>
+    <w:lsdException w:name="HTML Typewriter" w:semiHidden="1" w:unhideWhenUsed="1"/>
+    <w:lsdException w:name="HTML Variable" w:semiHidden="1" w:unhideWhenUsed="1"/>
+    <w:lsdException w:name="Normal Table" w:semiHidden="1" w:unhideWhenUsed="1"/>
+    <w:lsdException w:name="annotation subject" w:semiHidden="1" w:unhideWhenUsed="1"/>
+    <w:lsdException w:name="No List" w:semiHidden="1" w:unhideWhenUsed="1"/>
+    <w:lsdException w:name="Outline List 1" w:semiHidden="1" w:unhideWhenUsed="1"/>
+    <w:lsdException w:name="Outline List 2" w:semiHidden="1" w:unhideWhenUsed="1"/>
+    <w:lsdException w:name="Outline List 3" w:semiHidden="1" w:unhideWhenUsed="1"/>
+    <w:lsdException w:name="Table Simple 1" w:semiHidden="1" w:unhideWhenUsed="1"/>
+    <w:lsdException w:name="Table Simple 2" w:semiHidden="1" w:unhideWhenUsed="1"/>
+    <w:lsdException w:name="Table Simple 3" w:semiHidden="1" w:unhideWhenUsed="1"/>
+    <w:lsdException w:name="Table Classic 1" w:semiHidden="1" w:unhideWhenUsed="1"/>
+    <w:lsdException w:name="Table Classic 2" w:semiHidden="1" w:unhideWhenUsed="1"/>
+    <w:lsdException w:name="Table Classic 3" w:semiHidden="1" w:unhideWhenUsed="1"/>
+    <w:lsdException w:name="Table Classic 4" w:semiHidden="1" w:unhideWhenUsed="1"/>
+    <w:lsdException w:name="Table Colorful 1" w:semiHidden="1" w:unhideWhenUsed="1"/>
+    <w:lsdException w:name="Table Colorful 2" w:semiHidden="1" w:unhideWhenUsed="1"/>
+    <w:lsdException w:name="Table Colorful 3" w:semiHidden="1" w:unhideWhenUsed="1"/>
+    <w:lsdException w:name="Table Columns 1" w:semiHidden="1" w:unhideWhenUsed="1"/>
+    <w:lsdException w:name="Table Columns 2" w:semiHidden="1" w:unhideWhenUsed="1"/>
+    <w:lsdException w:name="Table Columns 3" w:semiHidden="1" w:unhideWhenUsed="1"/>
+    <w:lsdException w:name="Table Columns 4" w:semiHidden="1" w:unhideWhenUsed="1"/>
+    <w:lsdException w:name="Table Columns 5" w:semiHidden="1" w:unhideWhenUsed="1"/>
+    <w:lsdException w:name="Table Grid 1" w:semiHidden="1" w:unhideWhenUsed="1"/>
+    <w:lsdException w:name="Table Grid 2" w:semiHidden="1" w:unhideWhenUsed="1"/>
+    <w:lsdException w:name="Table Grid 3" w:semiHidden="1" w:unhideWhenUsed="1"/>
+    <w:lsdException w:name="Table Grid 4" w:semiHidden="1" w:unhideWhenUsed="1"/>
+    <w:lsdException w:name="Table Grid 5" w:semiHidden="1" w:unhideWhenUsed="1"/>
+    <w:lsdException w:name="Table Grid 6" w:semiHidden="1" w:unhideWhenUsed="1"/>
+    <w:lsdException w:name="Table Grid 7" w:semiHidden="1" w:unhideWhenUsed="1"/>
+    <w:lsdException w:name="Table Grid 8" w:semiHidden="1" w:unhideWhenUsed="1"/>
+    <w:lsdException w:name="Table List 1" w:semiHidden="1" w:unhideWhenUsed="1"/>
+    <w:lsdException w:name="Table List 2" w:semiHidden="1" w:unhideWhenUsed="1"/>
+    <w:lsdException w:name="Table List 3" w:semiHidden="1" w:unhideWhenUsed="1"/>
+    <w:lsdException w:name="Table List 4" w:semiHidden="1" w:unhideWhenUsed="1"/>
+    <w:lsdException w:name="Table List 5" w:semiHidden="1" w:unhideWhenUsed="1"/>
+    <w:lsdException w:name="Table List 6" w:semiHidden="1" w:unhideWhenUsed="1"/>
+    <w:lsdException w:name="Table List 7" w:semiHidden="1" w:unhideWhenUsed="1"/>
+    <w:lsdException w:name="Table List 8" w:semiHidden="1" w:unhideWhenUsed="1"/>
+    <w:lsdException w:name="Table 3D effects 1" w:semiHidden="1" w:unhideWhenUsed="1"/>
+    <w:lsdException w:name="Table 3D effects 2" w:semiHidden="1" w:unhideWhenUsed="1"/>
+    <w:lsdException w:name="Table 3D effects 3" w:semiHidden="1" w:unhideWhenUsed="1"/>
+    <w:lsdException w:name="Table Contemporary" w:semiHidden="1" w:unhideWhenUsed="1"/>
+    <w:lsdException w:name="Table Elegant" w:semiHidden="1" w:unhideWhenUsed="1"/>
+    <w:lsdException w:name="Table Professional" w:semiHidden="1" w:unhideWhenUsed="1"/>
+    <w:lsdException w:name="Table Subtle 1" w:semiHidden="1" w:unhideWhenUsed="1"/>
+    <w:lsdException w:name="Table Subtle 2" w:semiHidden="1" w:unhideWhenUsed="1"/>
+    <w:lsdException w:name="Table Web 1" w:semiHidden="1" w:unhideWhenUsed="1"/>
+    <w:lsdException w:name="Table Web 2" w:semiHidden="1" w:unhideWhenUsed="1"/>
+    <w:lsdException w:name="Table Web 3" w:semiHidden="1" w:unhideWhenUsed="1"/>
+    <w:lsdException w:name="Balloon Text" w:semiHidden="1" w:unhideWhenUsed="1"/>
+    <w:lsdException w:name="Table Grid" w:uiPriority="59"/>
+    <w:lsdException w:name="Table Theme" w:semiHidden="1" w:unhideWhenUsed="1"/>
+    <w:lsdException w:name="Placeholder Text" w:semiHidden="1"/>
+    <w:lsdException w:name="No Spacing" w:uiPriority="1" w:qFormat="1"/>
+    <w:lsdException w:name="Light Shading" w:uiPriority="60"/>
+    <w:lsdException w:name="Light List" w:uiPriority="61"/>
+    <w:lsdException w:name="Light Grid" w:uiPriority="62"/>
+    <w:lsdException w:name="Medium Shading 1" w:uiPriority="63"/>
+    <w:lsdException w:name="Medium Shading 2" w:uiPriority="64"/>
+    <w:lsdException w:name="Medium List 1" w:uiPriority="65"/>
+    <w:lsdException w:name="Medium List 2" w:uiPriority="66"/>
+    <w:lsdException w:name="Medium Grid 1" w:uiPriority="67"/>
+    <w:lsdException w:name="Medium Grid 2" w:uiPriority="68"/>
+    <w:lsdException w:name="Medium Grid 3" w:uiPriority="69"/>
+    <w:lsdException w:name="Dark List" w:uiPriority="70"/>
+    <w:lsdException w:name="Colorful Shading" w:uiPriority="71"/>
+    <w:lsdException w:name="Colorful List" w:uiPriority="72"/>
+    <w:lsdException w:name="Colorful Grid" w:uiPriority="73"/>
+    <w:lsdException w:name="Light Shading Accent 1" w:uiPriority="60"/>
+    <w:lsdException w:name="Light List Accent 1" w:uiPriority="61"/>
+    <w:lsdException w:name="Light Grid Accent 1" w:uiPriority="62"/>
+    <w:lsdException w:name="Medium Shading 1 Accent 1" w:uiPriority="63"/>
+    <w:lsdException w:name="Medium Shading 2 Accent 1" w:uiPriority="64"/>
+    <w:lsdException w:name="Medium List 1 Accent 1" w:uiPriority="65"/>
+    <w:lsdException w:name="Revision" w:semiHidden="1"/>
+    <w:lsdException w:name="List Paragraph" w:uiPriority="34" w:qFormat="1"/>
+    <w:lsdException w:name="Quote" w:uiPriority="29" w:qFormat="1"/>
+    <w:lsdException w:name="Intense Quote" w:uiPriority="30" w:qFormat="1"/>
+    <w:lsdException w:name="Medium List 2 Accent 1" w:uiPriority="66"/>
+    <w:lsdException w:name="Medium Grid 1 Accent 1" w:uiPriority="67"/>
+    <w:lsdException w:name="Medium Grid 2 Accent 1" w:uiPriority="68"/>
+    <w:lsdException w:name="Medium Grid 3 Accent 1" w:uiPriority="69"/>
+    <w:lsdException w:name="Dark List Accent 1" w:uiPriority="70"/>
+    <w:lsdException w:name="Colorful Shading Accent 1" w:uiPriority="71"/>
+    <w:lsdException w:name="Colorful List Accent 1" w:uiPriority="72"/>
+    <w:lsdException w:name="Colorful Grid Accent 1" w:uiPriority="73"/>
+    <w:lsdException w:name="Light Shading Accent 2" w:uiPriority="60"/>
+    <w:lsdException w:name="Light List Accent 2" w:uiPriority="61"/>
+    <w:lsdException w:name="Light Grid Accent 2" w:uiPriority="62"/>
+    <w:lsdException w:name="Medium Shading 1 Accent 2" w:uiPriority="63"/>
+    <w:lsdException w:name="Medium Shading 2 Accent 2" w:uiPriority="64"/>
+    <w:lsdException w:name="Medium List 1 Accent 2" w:uiPriority="65"/>
+    <w:lsdException w:name="Medium List 2 Accent 2" w:uiPriority="66"/>
+    <w:lsdException w:name="Medium Grid 1 Accent 2" w:uiPriority="67"/>
+    <w:lsdException w:name="Medium Grid 2 Accent 2" w:uiPriority="68"/>
+    <w:lsdException w:name="Medium Grid 3 Accent 2" w:uiPriority="69"/>
+    <w:lsdException w:name="Dark List Accent 2" w:uiPriority="70"/>
+    <w:lsdException w:name="Colorful Shading Accent 2" w:uiPriority="71"/>
+    <w:lsdException w:name="Colorful List Accent 2" w:uiPriority="72"/>
+    <w:lsdException w:name="Colorful Grid Accent 2" w:uiPriority="73"/>
+    <w:lsdException w:name="Light Shading Accent 3" w:uiPriority="60"/>
+    <w:lsdException w:name="Light List Accent 3" w:uiPriority="61"/>
+    <w:lsdException w:name="Light Grid Accent 3" w:uiPriority="62"/>
+    <w:lsdException w:name="Medium Shading 1 Accent 3" w:uiPriority="63"/>
+    <w:lsdException w:name="Medium Shading 2 Accent 3" w:uiPriority="64"/>
+    <w:lsdException w:name="Medium List 1 Accent 3" w:uiPriority="65"/>
+    <w:lsdException w:name="Medium List 2 Accent 3" w:uiPriority="66"/>
+    <w:lsdException w:name="Medium Grid 1 Accent 3" w:uiPriority="67"/>
+    <w:lsdException w:name="Medium Grid 2 Accent 3" w:uiPriority="68"/>
+    <w:lsdException w:name="Medium Grid 3 Accent 3" w:uiPriority="69"/>
+    <w:lsdException w:name="Dark List Accent 3" w:uiPriority="70"/>
+    <w:lsdException w:name="Colorful Shading Accent 3" w:uiPriority="71"/>
+    <w:lsdException w:name="Colorful List Accent 3" w:uiPriority="72"/>
+    <w:lsdException w:name="Colorful Grid Accent 3" w:uiPriority="73"/>
+    <w:lsdException w:name="Light Shading Accent 4" w:uiPriority="60"/>
+    <w:lsdException w:name="Light List Accent 4" w:uiPriority="61"/>
+    <w:lsdException w:name="Light Grid Accent 4" w:uiPriority="62"/>
+    <w:lsdException w:name="Medium Shading 1 Accent 4" w:uiPriority="63"/>
+    <w:lsdException w:name="Medium Shading 2 Accent 4" w:uiPriority="64"/>
+    <w:lsdException w:name="Medium List 1 Accent 4" w:uiPriority="65"/>
+    <w:lsdException w:name="Medium List 2 Accent 4" w:uiPriority="66"/>
+    <w:lsdException w:name="Medium Grid 1 Accent 4" w:uiPriority="67"/>
+    <w:lsdException w:name="Medium Grid 2 Accent 4" w:uiPriority="68"/>
+    <w:lsdException w:name="Medium Grid 3 Accent 4" w:uiPriority="69"/>
+    <w:lsdException w:name="Dark List Accent 4" w:uiPriority="70"/>
+    <w:lsdException w:name="Colorful Shading Accent 4" w:uiPriority="71"/>
+    <w:lsdException w:name="Colorful List Accent 4" w:uiPriority="72"/>
+    <w:lsdException w:name="Colorful Grid Accent 4" w:uiPriority="73"/>
+    <w:lsdException w:name="Light Shading Accent 5" w:uiPriority="60"/>
+    <w:lsdException w:name="Light List Accent 5" w:uiPriority="61"/>
+    <w:lsdException w:name="Light Grid Accent 5" w:uiPriority="62"/>
+    <w:lsdException w:name="Medium Shading 1 Accent 5" w:uiPriority="63"/>
+    <w:lsdException w:name="Medium Shading 2 Accent 5" w:uiPriority="64"/>
+    <w:lsdException w:name="Medium List 1 Accent 5" w:uiPriority="65"/>
+    <w:lsdException w:name="Medium List 2 Accent 5" w:uiPriority="66"/>
+    <w:lsdException w:name="Medium Grid 1 Accent 5" w:uiPriority="67"/>
+    <w:lsdException w:name="Medium Grid 2 Accent 5" w:uiPriority="68"/>
+    <w:lsdException w:name="Medium Grid 3 Accent 5" w:uiPriority="69"/>
+    <w:lsdException w:name="Dark List Accent 5" w:uiPriority="70"/>
+    <w:lsdException w:name="Colorful Shading Accent 5" w:uiPriority="71"/>
+    <w:lsdException w:name="Colorful List Accent 5" w:uiPriority="72"/>
+    <w:lsdException w:name="Colorful Grid Accent 5" w:uiPriority="73"/>
+    <w:lsdException w:name="Light Shading Accent 6" w:uiPriority="60"/>
+    <w:lsdException w:name="Light List Accent 6" w:uiPriority="61"/>
+    <w:lsdException w:name="Light Grid Accent 6" w:uiPriority="62"/>
+    <w:lsdException w:name="Medium Shading 1 Accent 6" w:uiPriority="63"/>
+    <w:lsdException w:name="Medium Shading 2 Accent 6" w:uiPriority="64"/>
+    <w:lsdException w:name="Medium List 1 Accent 6" w:uiPriority="65"/>
+    <w:lsdException w:name="Medium List 2 Accent 6" w:uiPriority="66"/>
+    <w:lsdException w:name="Medium Grid 1 Accent 6" w:uiPriority="67"/>
+    <w:lsdException w:name="Medium Grid 2 Accent 6" w:uiPriority="68"/>
+    <w:lsdException w:name="Medium Grid 3 Accent 6" w:uiPriority="69"/>
+    <w:lsdException w:name="Dark List Accent 6" w:uiPriority="70"/>
+    <w:lsdException w:name="Colorful Shading Accent 6" w:uiPriority="71"/>
+    <w:lsdException w:name="Colorful List Accent 6" w:uiPriority="72"/>
+    <w:lsdException w:name="Colorful Grid Accent 6" w:uiPriority="73"/>
+    <w:lsdException w:name="Subtle Emphasis" w:uiPriority="19" w:qFormat="1"/>
+    <w:lsdException w:name="Intense Emphasis" w:uiPriority="21" w:qFormat="1"/>
+    <w:lsdException w:name="Subtle Reference" w:uiPriority="31" w:qFormat="1"/>
+    <w:lsdException w:name="Intense Reference" w:uiPriority="32" w:qFormat="1"/>
+    <w:lsdException w:name="Book Title" w:uiPriority="33" w:qFormat="1"/>
+    <w:lsdException w:name="Bibliography" w:semiHidden="1" w:uiPriority="37" w:unhideWhenUsed="1"/>
+    <w:lsdException w:name="TOC Heading" w:semiHidden="1" w:uiPriority="39" w:unhideWhenUsed="1" w:qFormat="1"/>
+    <w:lsdException w:name="Plain Table 1" w:uiPriority="41"/>
+    <w:lsdException w:name="Plain Table 2" w:uiPriority="42"/>
+    <w:lsdException w:name="Plain Table 3" w:uiPriority="43"/>
+    <w:lsdException w:name="Plain Table 4" w:uiPriority="44"/>
+    <w:lsdException w:name="Plain Table 5" w:uiPriority="45"/>
+    <w:lsdException w:name="Grid Table Light" w:uiPriority="40"/>
+    <w:lsdException w:name="Grid Table 1 Light" w:uiPriority="46"/>
+    <w:lsdException w:name="Grid Table 2" w:uiPriority="47"/>
+    <w:lsdException w:name="Grid Table 3" w:uiPriority="48"/>
+    <w:lsdException w:name="Grid Table 4" w:uiPriority="49"/>
+    <w:lsdException w:name="Grid Table 5 Dark" w:uiPriority="50"/>
+    <w:lsdException w:name="Grid Table 6 Colorful" w:uiPriority="51"/>
+    <w:lsdException w:name="Grid Table 7 Colorful" w:uiPriority="52"/>
+    <w:lsdException w:name="Grid Table 1 Light Accent 1" w:uiPriority="46"/>
+    <w:lsdException w:name="Grid Table 2 Accent 1" w:uiPriority="47"/>
+    <w:lsdException w:name="Grid Table 3 Accent 1" w:uiPriority="48"/>
+    <w:lsdException w:name="Grid Table 4 Accent 1" w:uiPriority="49"/>
+    <w:lsdException w:name="Grid Table 5 Dark Accent 1" w:uiPriority="50"/>
+    <w:lsdException w:name="Grid Table 6 Colorful Accent 1" w:uiPriority="51"/>
+    <w:lsdException w:name="Grid Table 7 Colorful Accent 1" w:uiPriority="52"/>
+    <w:lsdException w:name="Grid Table 1 Light Accent 2" w:uiPriority="46"/>
+    <w:lsdException w:name="Grid Table 2 Accent 2" w:uiPriority="47"/>
+    <w:lsdException w:name="Grid Table 3 Accent 2" w:uiPriority="48"/>
+    <w:lsdException w:name="Grid Table 4 Accent 2" w:uiPriority="49"/>
+    <w:lsdException w:name="Grid Table 5 Dark Accent 2" w:uiPriority="50"/>
+    <w:lsdException w:name="Grid Table 6 Colorful Accent 2" w:uiPriority="51"/>
+    <w:lsdException w:name="Grid Table 7 Colorful Accent 2" w:uiPriority="52"/>
+    <w:lsdException w:name="Grid Table 1 Light Accent 3" w:uiPriority="46"/>
+    <w:lsdException w:name="Grid Table 2 Accent 3" w:uiPriority="47"/>
+    <w:lsdException w:name="Grid Table 3 Accent 3" w:uiPriority="48"/>
+    <w:lsdException w:name="Grid Table 4 Accent 3" w:uiPriority="49"/>
+    <w:lsdException w:name="Grid Table 5 Dark Accent 3" w:uiPriority="50"/>
+    <w:lsdException w:name="Grid Table 6 Colorful Accent 3" w:uiPriority="51"/>
+    <w:lsdException w:name="Grid Table 7 Colorful Accent 3" w:uiPriority="52"/>
+    <w:lsdException w:name="Grid Table 1 Light Accent 4" w:uiPriority="46"/>
+    <w:lsdException w:name="Grid Table 2 Accent 4" w:uiPriority="47"/>
+    <w:lsdException w:name="Grid Table 3 Accent 4" w:uiPriority="48"/>
+    <w:lsdException w:name="Grid Table 4 Accent 4" w:uiPriority="49"/>
+    <w:lsdException w:name="Grid Table 5 Dark Accent 4" w:uiPriority="50"/>
+    <w:lsdException w:name="Grid Table 6 Colorful Accent 4" w:uiPriority="51"/>
+    <w:lsdException w:name="Grid Table 7 Colorful Accent 4" w:uiPriority="52"/>
+    <w:lsdException w:name="Grid Table 1 Light Accent 5" w:uiPriority="46"/>
+    <w:lsdException w:name="Grid Table 2 Accent 5" w:uiPriority="47"/>
+    <w:lsdException w:name="Grid Table 3 Accent 5" w:uiPriority="48"/>
+    <w:lsdException w:name="Grid Table 4 Accent 5" w:uiPriority="49"/>
+    <w:lsdException w:name="Grid Table 5 Dark Accent 5" w:uiPriority="50"/>
+    <w:lsdException w:name="Grid Table 6 Colorful Accent 5" w:uiPriority="51"/>
+    <w:lsdException w:name="Grid Table 7 Colorful Accent 5" w:uiPriority="52"/>
+    <w:lsdException w:name="Grid Table 1 Light Accent 6" w:uiPriority="46"/>
+    <w:lsdException w:name="Grid Table 2 Accent 6" w:uiPriority="47"/>
+    <w:lsdException w:name="Grid Table 3 Accent 6" w:uiPriority="48"/>
+    <w:lsdException w:name="Grid Table 4 Accent 6" w:uiPriority="49"/>
+    <w:lsdException w:name="Grid Table 5 Dark Accent 6" w:uiPriority="50"/>
+    <w:lsdException w:name="Grid Table 6 Colorful Accent 6" w:uiPriority="51"/>
+    <w:lsdException w:name="Grid Table 7 Colorful Accent 6" w:uiPriority="52"/>
+    <w:lsdException w:name="List Table 1 Light" w:uiPriority="46"/>
+    <w:lsdException w:name="List Table 2" w:uiPriority="47"/>
+    <w:lsdException w:name="List Table 3" w:uiPriority="48"/>
+    <w:lsdException w:name="List Table 4" w:uiPriority="49"/>
+    <w:lsdException w:name="List Table 5 Dark" w:uiPriority="50"/>
+    <w:lsdException w:name="List Table 6 Colorful" w:uiPriority="51"/>
+    <w:lsdException w:name="List Table 7 Colorful" w:uiPriority="52"/>
+    <w:lsdException w:name="List Table 1 Light Accent 1" w:uiPriority="46"/>
+    <w:lsdException w:name="List Table 2 Accent 1" w:uiPriority="47"/>
+    <w:lsdException w:name="List Table 3 Accent 1" w:uiPriority="48"/>
+    <w:lsdException w:name="List Table 4 Accent 1" w:uiPriority="49"/>
+    <w:lsdException w:name="List Table 5 Dark Accent 1" w:uiPriority="50"/>
+    <w:lsdException w:name="List Table 6 Colorful Accent 1" w:uiPriority="51"/>
+    <w:lsdException w:name="List Table 7 Colorful Accent 1" w:uiPriority="52"/>
+    <w:lsdException w:name="List Table 1 Light Accent 2" w:uiPriority="46"/>
+    <w:lsdException w:name="List Table 2 Accent 2" w:uiPriority="47"/>
+    <w:lsdException w:name="List Table 3 Accent 2" w:uiPriority="48"/>
+    <w:lsdException w:name="List Table 4 Accent 2" w:uiPriority="49"/>
+    <w:lsdException w:name="List Table 5 Dark Accent 2" w:uiPriority="50"/>
+    <w:lsdException w:name="List Table 6 Colorful Accent 2" w:uiPriority="51"/>
+    <w:lsdException w:name="List Table 7 Colorful Accent 2" w:uiPriority="52"/>
+    <w:lsdException w:name="List Table 1 Light Accent 3" w:uiPriority="46"/>
+    <w:lsdException w:name="List Table 2 Accent 3" w:uiPriority="47"/>
+    <w:lsdException w:name="List Table 3 Accent 3" w:uiPriority="48"/>
+    <w:lsdException w:name="List Table 4 Accent 3" w:uiPriority="49"/>
+    <w:lsdException w:name="List Table 5 Dark Accent 3" w:uiPriority="50"/>
+    <w:lsdException w:name="List Table 6 Colorful Accent 3" w:uiPriority="51"/>
+    <w:lsdException w:name="List Table 7 Colorful Accent 3" w:uiPriority="52"/>
+    <w:lsdException w:name="List Table 1 Light Accent 4" w:uiPriority="46"/>
+    <w:lsdException w:name="List Table 2 Accent 4" w:uiPriority="47"/>
+    <w:lsdException w:name="List Table 3 Accent 4" w:uiPriority="48"/>
+    <w:lsdException w:name="List Table 4 Accent 4" w:uiPriority="49"/>
+    <w:lsdException w:name="List Table 5 Dark Accent 4" w:uiPriority="50"/>
+    <w:lsdException w:name="List Table 6 Colorful Accent 4" w:uiPriority="51"/>
+    <w:lsdException w:name="List Table 7 Colorful Accent 4" w:uiPriority="52"/>
+    <w:lsdException w:name="List Table 1 Light Accent 5" w:uiPriority="46"/>
+    <w:lsdException w:name="List Table 2 Accent 5" w:uiPriority="47"/>
+    <w:lsdException w:name="List Table 3 Accent 5" w:uiPriority="48"/>
+    <w:lsdException w:name="List Table 4 Accent 5" w:uiPriority="49"/>
+    <w:lsdException w:name="List Table 5 Dark Accent 5" w:uiPriority="50"/>
+    <w:lsdException w:name="List Table 6 Colorful Accent 5" w:uiPriority="51"/>
+    <w:lsdException w:name="List Table 7 Colorful Accent 5" w:uiPriority="52"/>
+    <w:lsdException w:name="List Table 1 Light Accent 6" w:uiPriority="46"/>
+    <w:lsdException w:name="List Table 2 Accent 6" w:uiPriority="47"/>
+    <w:lsdException w:name="List Table 3 Accent 6" w:uiPriority="48"/>
+    <w:lsdException w:name="List Table 4 Accent 6" w:uiPriority="49"/>
+    <w:lsdException w:name="List Table 5 Dark Accent 6" w:uiPriority="50"/>
+    <w:lsdException w:name="List Table 6 Colorful Accent 6" w:uiPriority="51"/>
+    <w:lsdException w:name="List Table 7 Colorful Accent 6" w:uiPriority="52"/>
   </w:latentStyles>
   <w:style w:type="paragraph" w:default="1" w:styleId="Normal">
     <w:name w:val="Normal"/>
@@ -4094,7 +5236,6 @@
     <w:uiPriority w:val="99"/>
     <w:semiHidden/>
     <w:unhideWhenUsed/>
-    <w:qFormat/>
     <w:tblPr>
       <w:tblInd w:w="0" w:type="dxa"/>
       <w:tblCellMar>
@@ -4547,7 +5688,7 @@
 </file>
 
 <file path=customXml/itemProps1.xml><?xml version="1.0" encoding="utf-8"?>
-<ds:datastoreItem xmlns:ds="http://schemas.openxmlformats.org/officeDocument/2006/customXml" ds:itemID="{5528C5AF-DB22-47EC-8A0B-EE806779277E}">
+<ds:datastoreItem xmlns:ds="http://schemas.openxmlformats.org/officeDocument/2006/customXml" ds:itemID="{49A67495-3137-4ED0-8A14-62D34B8F5187}">
   <ds:schemaRefs>
     <ds:schemaRef ds:uri="http://schemas.openxmlformats.org/officeDocument/2006/bibliography"/>
   </ds:schemaRefs>

</xml_diff>